<commit_message>
Actualizacion de minutas de planeacion
</commit_message>
<xml_diff>
--- a/02. Desarrollo del proyecto/01.Reuniones semanales/Semana 4/Roles/Minuta_Rol_Planeacion_Semana4_v1_28102018_v1.docx
+++ b/02. Desarrollo del proyecto/01.Reuniones semanales/Semana 4/Roles/Minuta_Rol_Planeacion_Semana4_v1_28102018_v1.docx
@@ -765,7 +765,25 @@
                 <w:sz w:val="20"/>
                 <w:szCs w:val="24"/>
               </w:rPr>
-              <w:t>Marisol Galvan Soto</w:t>
+              <w:t xml:space="preserve">Marisol </w:t>
+            </w:r>
+            <w:proofErr w:type="spellStart"/>
+            <w:r>
+              <w:rPr>
+                <w:rFonts w:ascii="Arial" w:hAnsi="Arial" w:cs="Arial"/>
+                <w:sz w:val="20"/>
+                <w:szCs w:val="24"/>
+              </w:rPr>
+              <w:t>Galvan</w:t>
+            </w:r>
+            <w:proofErr w:type="spellEnd"/>
+            <w:r>
+              <w:rPr>
+                <w:rFonts w:ascii="Arial" w:hAnsi="Arial" w:cs="Arial"/>
+                <w:sz w:val="20"/>
+                <w:szCs w:val="24"/>
+              </w:rPr>
+              <w:t xml:space="preserve"> Soto</w:t>
             </w:r>
           </w:p>
         </w:tc>
@@ -1178,7 +1196,7 @@
               </w:rPr>
             </w:pPr>
             <w:r>
-              <w:t>Tareas planeadas para la semana 3</w:t>
+              <w:t>Tareas planeadas para la semana 4</w:t>
             </w:r>
           </w:p>
         </w:tc>
@@ -1203,23 +1221,7 @@
                 <w:sz w:val="20"/>
                 <w:szCs w:val="24"/>
               </w:rPr>
-              <w:t>Alejandra</w:t>
-            </w:r>
-            <w:r>
-              <w:rPr>
-                <w:rFonts w:ascii="Arial" w:hAnsi="Arial" w:cs="Arial"/>
-                <w:sz w:val="20"/>
-                <w:szCs w:val="24"/>
-              </w:rPr>
-              <w:t xml:space="preserve"> </w:t>
-            </w:r>
-            <w:r>
-              <w:rPr>
-                <w:rFonts w:ascii="Arial" w:hAnsi="Arial" w:cs="Arial"/>
-                <w:sz w:val="20"/>
-                <w:szCs w:val="24"/>
-              </w:rPr>
-              <w:t>Zamora Gutiérrez</w:t>
+              <w:t>Alejandra Zamora Gutiérrez</w:t>
             </w:r>
           </w:p>
           <w:p>
@@ -1245,28 +1247,31 @@
                 <w:rFonts w:ascii="Arial" w:hAnsi="Arial" w:cs="Arial"/>
                 <w:sz w:val="20"/>
                 <w:szCs w:val="24"/>
-                <w:lang w:val="en-US"/>
-              </w:rPr>
-            </w:pPr>
-            <w:proofErr w:type="spellStart"/>
-            <w:r>
-              <w:rPr>
-                <w:rFonts w:ascii="Arial" w:hAnsi="Arial" w:cs="Arial"/>
-                <w:sz w:val="20"/>
-                <w:szCs w:val="24"/>
-                <w:lang w:val="en-US"/>
-              </w:rPr>
-              <w:t>Creacion</w:t>
-            </w:r>
-            <w:proofErr w:type="spellEnd"/>
-            <w:r>
-              <w:rPr>
-                <w:rFonts w:ascii="Arial" w:hAnsi="Arial" w:cs="Arial"/>
-                <w:sz w:val="20"/>
-                <w:szCs w:val="24"/>
-                <w:lang w:val="en-US"/>
-              </w:rPr>
-              <w:t xml:space="preserve"> formulario login (PHP)/Back - End</w:t>
+              </w:rPr>
+            </w:pPr>
+            <w:r>
+              <w:rPr>
+                <w:rFonts w:ascii="Arial" w:hAnsi="Arial" w:cs="Arial"/>
+                <w:sz w:val="20"/>
+                <w:szCs w:val="24"/>
+              </w:rPr>
+              <w:t xml:space="preserve">Rol de </w:t>
+            </w:r>
+            <w:r>
+              <w:rPr>
+                <w:rFonts w:ascii="Arial" w:hAnsi="Arial" w:cs="Arial"/>
+                <w:sz w:val="20"/>
+                <w:szCs w:val="24"/>
+              </w:rPr>
+              <w:t>Líder</w:t>
+            </w:r>
+            <w:r>
+              <w:rPr>
+                <w:rFonts w:ascii="Arial" w:hAnsi="Arial" w:cs="Arial"/>
+                <w:sz w:val="20"/>
+                <w:szCs w:val="24"/>
+              </w:rPr>
+              <w:t xml:space="preserve"> Semana 3</w:t>
             </w:r>
           </w:p>
         </w:tc>
@@ -1284,15 +1289,7 @@
                 <w:sz w:val="20"/>
                 <w:szCs w:val="24"/>
               </w:rPr>
-              <w:t>28</w:t>
-            </w:r>
-            <w:r>
-              <w:rPr>
-                <w:rFonts w:ascii="Arial" w:hAnsi="Arial" w:cs="Arial"/>
-                <w:sz w:val="20"/>
-                <w:szCs w:val="24"/>
-              </w:rPr>
-              <w:t xml:space="preserve"> / 10 / 2018</w:t>
+              <w:t>28 / 10 / 2018</w:t>
             </w:r>
           </w:p>
         </w:tc>
@@ -1368,221 +1365,7 @@
                 <w:sz w:val="20"/>
                 <w:szCs w:val="24"/>
               </w:rPr>
-              <w:t xml:space="preserve">Conexión del </w:t>
-            </w:r>
-            <w:proofErr w:type="spellStart"/>
-            <w:r>
-              <w:rPr>
-                <w:rFonts w:ascii="Arial" w:hAnsi="Arial" w:cs="Arial"/>
-                <w:sz w:val="20"/>
-                <w:szCs w:val="24"/>
-              </w:rPr>
-              <w:t>automatizador</w:t>
-            </w:r>
-            <w:proofErr w:type="spellEnd"/>
-            <w:r>
-              <w:rPr>
-                <w:rFonts w:ascii="Arial" w:hAnsi="Arial" w:cs="Arial"/>
-                <w:sz w:val="20"/>
-                <w:szCs w:val="24"/>
-              </w:rPr>
-              <w:t xml:space="preserve"> con BD</w:t>
-            </w:r>
-          </w:p>
-        </w:tc>
-        <w:tc>
-          <w:tcPr>
-            <w:tcW w:w="726" w:type="pct"/>
-          </w:tcPr>
-          <w:p>
-            <w:pPr>
-              <w:cnfStyle w:val="000000000000" w:firstRow="0" w:lastRow="0" w:firstColumn="0" w:lastColumn="0" w:oddVBand="0" w:evenVBand="0" w:oddHBand="0" w:evenHBand="0" w:firstRowFirstColumn="0" w:firstRowLastColumn="0" w:lastRowFirstColumn="0" w:lastRowLastColumn="0"/>
-            </w:pPr>
-            <w:r>
-              <w:rPr>
-                <w:rFonts w:ascii="Arial" w:hAnsi="Arial" w:cs="Arial"/>
-                <w:sz w:val="20"/>
-                <w:szCs w:val="24"/>
-              </w:rPr>
-              <w:t>28 / 10 / 2018</w:t>
-            </w:r>
-          </w:p>
-        </w:tc>
-        <w:tc>
-          <w:tcPr>
-            <w:tcW w:w="640" w:type="pct"/>
-          </w:tcPr>
-          <w:p>
-            <w:pPr>
-              <w:cnfStyle w:val="000000000000" w:firstRow="0" w:lastRow="0" w:firstColumn="0" w:lastColumn="0" w:oddVBand="0" w:evenVBand="0" w:oddHBand="0" w:evenHBand="0" w:firstRowFirstColumn="0" w:firstRowLastColumn="0" w:lastRowFirstColumn="0" w:lastRowLastColumn="0"/>
-            </w:pPr>
-            <w:r>
-              <w:rPr>
-                <w:rFonts w:ascii="Arial" w:hAnsi="Arial" w:cs="Arial"/>
-                <w:sz w:val="20"/>
-                <w:szCs w:val="24"/>
-              </w:rPr>
-              <w:t>Completada</w:t>
-            </w:r>
-          </w:p>
-        </w:tc>
-      </w:tr>
-      <w:tr>
-        <w:trPr>
-          <w:trHeight w:val="525"/>
-        </w:trPr>
-        <w:tc>
-          <w:tcPr>
-            <w:cnfStyle w:val="001000000000" w:firstRow="0" w:lastRow="0" w:firstColumn="1" w:lastColumn="0" w:oddVBand="0" w:evenVBand="0" w:oddHBand="0" w:evenHBand="0" w:firstRowFirstColumn="0" w:firstRowLastColumn="0" w:lastRowFirstColumn="0" w:lastRowLastColumn="0"/>
-            <w:tcW w:w="702" w:type="pct"/>
-            <w:vMerge/>
-            <w:vAlign w:val="center"/>
-          </w:tcPr>
-          <w:p>
-            <w:pPr>
-              <w:jc w:val="center"/>
-            </w:pPr>
-          </w:p>
-        </w:tc>
-        <w:tc>
-          <w:tcPr>
-            <w:tcW w:w="631" w:type="pct"/>
-            <w:vMerge/>
-          </w:tcPr>
-          <w:p>
-            <w:pPr>
-              <w:jc w:val="both"/>
-              <w:cnfStyle w:val="000000000000" w:firstRow="0" w:lastRow="0" w:firstColumn="0" w:lastColumn="0" w:oddVBand="0" w:evenVBand="0" w:oddHBand="0" w:evenHBand="0" w:firstRowFirstColumn="0" w:firstRowLastColumn="0" w:lastRowFirstColumn="0" w:lastRowLastColumn="0"/>
-              <w:rPr>
-                <w:rFonts w:ascii="Arial" w:hAnsi="Arial" w:cs="Arial"/>
-                <w:sz w:val="20"/>
-                <w:szCs w:val="24"/>
-              </w:rPr>
-            </w:pPr>
-          </w:p>
-        </w:tc>
-        <w:tc>
-          <w:tcPr>
-            <w:tcW w:w="2301" w:type="pct"/>
-          </w:tcPr>
-          <w:p>
-            <w:pPr>
-              <w:cnfStyle w:val="000000000000" w:firstRow="0" w:lastRow="0" w:firstColumn="0" w:lastColumn="0" w:oddVBand="0" w:evenVBand="0" w:oddHBand="0" w:evenHBand="0" w:firstRowFirstColumn="0" w:firstRowLastColumn="0" w:lastRowFirstColumn="0" w:lastRowLastColumn="0"/>
-              <w:rPr>
-                <w:rFonts w:ascii="Arial" w:hAnsi="Arial" w:cs="Arial"/>
-                <w:sz w:val="20"/>
-                <w:szCs w:val="24"/>
-              </w:rPr>
-            </w:pPr>
-            <w:r>
-              <w:rPr>
-                <w:rFonts w:ascii="Arial" w:hAnsi="Arial" w:cs="Arial"/>
-                <w:sz w:val="20"/>
-                <w:szCs w:val="24"/>
-              </w:rPr>
-              <w:t>Reunión</w:t>
-            </w:r>
-            <w:r>
-              <w:rPr>
-                <w:rFonts w:ascii="Arial" w:hAnsi="Arial" w:cs="Arial"/>
-                <w:sz w:val="20"/>
-                <w:szCs w:val="24"/>
-              </w:rPr>
-              <w:t xml:space="preserve"> semana 4</w:t>
-            </w:r>
-          </w:p>
-        </w:tc>
-        <w:tc>
-          <w:tcPr>
-            <w:tcW w:w="726" w:type="pct"/>
-          </w:tcPr>
-          <w:p>
-            <w:pPr>
-              <w:cnfStyle w:val="000000000000" w:firstRow="0" w:lastRow="0" w:firstColumn="0" w:lastColumn="0" w:oddVBand="0" w:evenVBand="0" w:oddHBand="0" w:evenHBand="0" w:firstRowFirstColumn="0" w:firstRowLastColumn="0" w:lastRowFirstColumn="0" w:lastRowLastColumn="0"/>
-            </w:pPr>
-            <w:r>
-              <w:rPr>
-                <w:rFonts w:ascii="Arial" w:hAnsi="Arial" w:cs="Arial"/>
-                <w:sz w:val="20"/>
-                <w:szCs w:val="24"/>
-              </w:rPr>
-              <w:t>28 / 10 / 2018</w:t>
-            </w:r>
-          </w:p>
-        </w:tc>
-        <w:tc>
-          <w:tcPr>
-            <w:tcW w:w="640" w:type="pct"/>
-          </w:tcPr>
-          <w:p>
-            <w:pPr>
-              <w:cnfStyle w:val="000000000000" w:firstRow="0" w:lastRow="0" w:firstColumn="0" w:lastColumn="0" w:oddVBand="0" w:evenVBand="0" w:oddHBand="0" w:evenHBand="0" w:firstRowFirstColumn="0" w:firstRowLastColumn="0" w:lastRowFirstColumn="0" w:lastRowLastColumn="0"/>
-            </w:pPr>
-            <w:r>
-              <w:rPr>
-                <w:rFonts w:ascii="Arial" w:hAnsi="Arial" w:cs="Arial"/>
-                <w:sz w:val="20"/>
-                <w:szCs w:val="24"/>
-              </w:rPr>
-              <w:t>Completada</w:t>
-            </w:r>
-          </w:p>
-        </w:tc>
-      </w:tr>
-      <w:tr>
-        <w:trPr>
-          <w:trHeight w:val="525"/>
-        </w:trPr>
-        <w:tc>
-          <w:tcPr>
-            <w:cnfStyle w:val="001000000000" w:firstRow="0" w:lastRow="0" w:firstColumn="1" w:lastColumn="0" w:oddVBand="0" w:evenVBand="0" w:oddHBand="0" w:evenHBand="0" w:firstRowFirstColumn="0" w:firstRowLastColumn="0" w:lastRowFirstColumn="0" w:lastRowLastColumn="0"/>
-            <w:tcW w:w="702" w:type="pct"/>
-            <w:vMerge/>
-            <w:vAlign w:val="center"/>
-          </w:tcPr>
-          <w:p>
-            <w:pPr>
-              <w:jc w:val="center"/>
-            </w:pPr>
-          </w:p>
-        </w:tc>
-        <w:tc>
-          <w:tcPr>
-            <w:tcW w:w="631" w:type="pct"/>
-            <w:vMerge/>
-          </w:tcPr>
-          <w:p>
-            <w:pPr>
-              <w:jc w:val="both"/>
-              <w:cnfStyle w:val="000000000000" w:firstRow="0" w:lastRow="0" w:firstColumn="0" w:lastColumn="0" w:oddVBand="0" w:evenVBand="0" w:oddHBand="0" w:evenHBand="0" w:firstRowFirstColumn="0" w:firstRowLastColumn="0" w:lastRowFirstColumn="0" w:lastRowLastColumn="0"/>
-              <w:rPr>
-                <w:rFonts w:ascii="Arial" w:hAnsi="Arial" w:cs="Arial"/>
-                <w:sz w:val="20"/>
-                <w:szCs w:val="24"/>
-              </w:rPr>
-            </w:pPr>
-          </w:p>
-        </w:tc>
-        <w:tc>
-          <w:tcPr>
-            <w:tcW w:w="2301" w:type="pct"/>
-          </w:tcPr>
-          <w:p>
-            <w:pPr>
-              <w:cnfStyle w:val="000000000000" w:firstRow="0" w:lastRow="0" w:firstColumn="0" w:lastColumn="0" w:oddVBand="0" w:evenVBand="0" w:oddHBand="0" w:evenHBand="0" w:firstRowFirstColumn="0" w:firstRowLastColumn="0" w:lastRowFirstColumn="0" w:lastRowLastColumn="0"/>
-              <w:rPr>
-                <w:rFonts w:ascii="Arial" w:hAnsi="Arial" w:cs="Arial"/>
-                <w:sz w:val="20"/>
-                <w:szCs w:val="24"/>
-              </w:rPr>
-            </w:pPr>
-            <w:r>
-              <w:rPr>
-                <w:rFonts w:ascii="Arial" w:hAnsi="Arial" w:cs="Arial"/>
-                <w:sz w:val="20"/>
-                <w:szCs w:val="24"/>
-              </w:rPr>
-              <w:t>Rol de Líder Semana 4</w:t>
+              <w:t>Reunión Semana 3</w:t>
             </w:r>
           </w:p>
         </w:tc>
@@ -1678,31 +1461,31 @@
                 <w:szCs w:val="24"/>
               </w:rPr>
             </w:pPr>
-            <w:r>
-              <w:rPr>
-                <w:rFonts w:ascii="Arial" w:hAnsi="Arial" w:cs="Arial"/>
-                <w:sz w:val="20"/>
-                <w:szCs w:val="24"/>
-              </w:rPr>
-              <w:t xml:space="preserve">Conexión del </w:t>
-            </w:r>
-            <w:proofErr w:type="spellStart"/>
-            <w:r>
-              <w:rPr>
-                <w:rFonts w:ascii="Arial" w:hAnsi="Arial" w:cs="Arial"/>
-                <w:sz w:val="20"/>
-                <w:szCs w:val="24"/>
-              </w:rPr>
-              <w:t>automatizador</w:t>
-            </w:r>
-            <w:proofErr w:type="spellEnd"/>
-            <w:r>
-              <w:rPr>
-                <w:rFonts w:ascii="Arial" w:hAnsi="Arial" w:cs="Arial"/>
-                <w:sz w:val="20"/>
-                <w:szCs w:val="24"/>
-              </w:rPr>
-              <w:t xml:space="preserve"> con BD</w:t>
+            <w:proofErr w:type="gramStart"/>
+            <w:r>
+              <w:rPr>
+                <w:rFonts w:ascii="Arial" w:hAnsi="Arial" w:cs="Arial"/>
+                <w:sz w:val="20"/>
+                <w:szCs w:val="24"/>
+              </w:rPr>
+              <w:t>Creación</w:t>
+            </w:r>
+            <w:r>
+              <w:rPr>
+                <w:rFonts w:ascii="Arial" w:hAnsi="Arial" w:cs="Arial"/>
+                <w:sz w:val="20"/>
+                <w:szCs w:val="24"/>
+              </w:rPr>
+              <w:t xml:space="preserve"> formulario</w:t>
+            </w:r>
+            <w:proofErr w:type="gramEnd"/>
+            <w:r>
+              <w:rPr>
+                <w:rFonts w:ascii="Arial" w:hAnsi="Arial" w:cs="Arial"/>
+                <w:sz w:val="20"/>
+                <w:szCs w:val="24"/>
+              </w:rPr>
+              <w:t xml:space="preserve"> login (PHP)/Front - End</w:t>
             </w:r>
           </w:p>
         </w:tc>
@@ -1787,46 +1570,15 @@
                 <w:rFonts w:ascii="Arial" w:hAnsi="Arial" w:cs="Arial"/>
                 <w:sz w:val="20"/>
                 <w:szCs w:val="24"/>
-                <w:lang w:val="en-US"/>
-              </w:rPr>
-            </w:pPr>
-            <w:r>
-              <w:rPr>
-                <w:rFonts w:ascii="Arial" w:hAnsi="Arial" w:cs="Arial"/>
-                <w:sz w:val="20"/>
-                <w:szCs w:val="24"/>
-                <w:lang w:val="en-US"/>
-              </w:rPr>
-              <w:t>Creaci</w:t>
-            </w:r>
-            <w:r>
-              <w:rPr>
-                <w:rFonts w:ascii="Arial" w:hAnsi="Arial" w:cs="Arial"/>
-                <w:sz w:val="20"/>
-                <w:szCs w:val="24"/>
-                <w:lang w:val="en-US"/>
-              </w:rPr>
-              <w:t>ó</w:t>
-            </w:r>
-            <w:r>
-              <w:rPr>
-                <w:rFonts w:ascii="Arial" w:hAnsi="Arial" w:cs="Arial"/>
-                <w:sz w:val="20"/>
-                <w:szCs w:val="24"/>
-                <w:lang w:val="en-US"/>
-              </w:rPr>
-              <w:t>n formulario</w:t>
-            </w:r>
-            <w:bookmarkStart w:id="1" w:name="_GoBack"/>
-            <w:bookmarkEnd w:id="1"/>
-            <w:r>
-              <w:rPr>
-                <w:rFonts w:ascii="Arial" w:hAnsi="Arial" w:cs="Arial"/>
-                <w:sz w:val="20"/>
-                <w:szCs w:val="24"/>
-                <w:lang w:val="en-US"/>
-              </w:rPr>
-              <w:t xml:space="preserve"> login (PHP)/Front - End</w:t>
+              </w:rPr>
+            </w:pPr>
+            <w:r>
+              <w:rPr>
+                <w:rFonts w:ascii="Arial" w:hAnsi="Arial" w:cs="Arial"/>
+                <w:sz w:val="20"/>
+                <w:szCs w:val="24"/>
+              </w:rPr>
+              <w:t>Conexión del automatizador con BD</w:t>
             </w:r>
           </w:p>
         </w:tc>
@@ -1920,18 +1672,16 @@
                 <w:sz w:val="20"/>
                 <w:szCs w:val="24"/>
               </w:rPr>
-              <w:t xml:space="preserve">Inspección de formulario </w:t>
-            </w:r>
-            <w:proofErr w:type="spellStart"/>
-            <w:r>
-              <w:rPr>
-                <w:rFonts w:ascii="Arial" w:hAnsi="Arial" w:cs="Arial"/>
-                <w:sz w:val="20"/>
-                <w:szCs w:val="24"/>
-              </w:rPr>
-              <w:t>login</w:t>
-            </w:r>
-            <w:proofErr w:type="spellEnd"/>
+              <w:t>Elaboración</w:t>
+            </w:r>
+            <w:r>
+              <w:rPr>
+                <w:rFonts w:ascii="Arial" w:hAnsi="Arial" w:cs="Arial"/>
+                <w:sz w:val="20"/>
+                <w:szCs w:val="24"/>
+              </w:rPr>
+              <w:t xml:space="preserve"> de minuta de Reunión Semana 4</w:t>
+            </w:r>
           </w:p>
         </w:tc>
         <w:tc>
@@ -2024,15 +1774,7 @@
                 <w:sz w:val="20"/>
                 <w:szCs w:val="24"/>
               </w:rPr>
-              <w:t>Reunión</w:t>
-            </w:r>
-            <w:r>
-              <w:rPr>
-                <w:rFonts w:ascii="Arial" w:hAnsi="Arial" w:cs="Arial"/>
-                <w:sz w:val="20"/>
-                <w:szCs w:val="24"/>
-              </w:rPr>
-              <w:t xml:space="preserve"> semana 4</w:t>
+              <w:t>Rol de Desarrollo Semana 4</w:t>
             </w:r>
           </w:p>
         </w:tc>
@@ -2126,7 +1868,7 @@
                 <w:sz w:val="20"/>
                 <w:szCs w:val="24"/>
               </w:rPr>
-              <w:t>Elaboración de minuta de Reunión Semana 4</w:t>
+              <w:t>Reunión Semana 4</w:t>
             </w:r>
           </w:p>
         </w:tc>
@@ -2186,7 +1928,7 @@
         <w:tc>
           <w:tcPr>
             <w:tcW w:w="631" w:type="pct"/>
-            <w:vMerge/>
+            <w:vMerge w:val="restart"/>
           </w:tcPr>
           <w:p>
             <w:pPr>
@@ -2198,6 +1940,14 @@
                 <w:szCs w:val="24"/>
               </w:rPr>
             </w:pPr>
+            <w:r>
+              <w:rPr>
+                <w:rFonts w:ascii="Arial" w:hAnsi="Arial" w:cs="Arial"/>
+                <w:sz w:val="20"/>
+                <w:szCs w:val="24"/>
+              </w:rPr>
+              <w:t>Marisol Galván Soto</w:t>
+            </w:r>
           </w:p>
         </w:tc>
         <w:tc>
@@ -2220,7 +1970,7 @@
                 <w:sz w:val="20"/>
                 <w:szCs w:val="24"/>
               </w:rPr>
-              <w:t>Rol de Desarrollo Semana 4</w:t>
+              <w:t>Creación de formulario registro (PHP)/Front - End</w:t>
             </w:r>
           </w:p>
         </w:tc>
@@ -2280,7 +2030,7 @@
         <w:tc>
           <w:tcPr>
             <w:tcW w:w="631" w:type="pct"/>
-            <w:vMerge w:val="restart"/>
+            <w:vMerge/>
           </w:tcPr>
           <w:p>
             <w:pPr>
@@ -2292,14 +2042,6 @@
                 <w:szCs w:val="24"/>
               </w:rPr>
             </w:pPr>
-            <w:r>
-              <w:rPr>
-                <w:rFonts w:ascii="Arial" w:hAnsi="Arial" w:cs="Arial"/>
-                <w:sz w:val="20"/>
-                <w:szCs w:val="24"/>
-              </w:rPr>
-              <w:t>Marisol Galván Soto</w:t>
-            </w:r>
           </w:p>
         </w:tc>
         <w:tc>
@@ -2322,25 +2064,7 @@
                 <w:sz w:val="20"/>
                 <w:szCs w:val="24"/>
               </w:rPr>
-              <w:t xml:space="preserve">Conexión del </w:t>
-            </w:r>
-            <w:proofErr w:type="spellStart"/>
-            <w:r>
-              <w:rPr>
-                <w:rFonts w:ascii="Arial" w:hAnsi="Arial" w:cs="Arial"/>
-                <w:sz w:val="20"/>
-                <w:szCs w:val="24"/>
-              </w:rPr>
-              <w:t>automatizador</w:t>
-            </w:r>
-            <w:proofErr w:type="spellEnd"/>
-            <w:r>
-              <w:rPr>
-                <w:rFonts w:ascii="Arial" w:hAnsi="Arial" w:cs="Arial"/>
-                <w:sz w:val="20"/>
-                <w:szCs w:val="24"/>
-              </w:rPr>
-              <w:t xml:space="preserve"> con BD</w:t>
+              <w:t>Conexión del automatizador con BD</w:t>
             </w:r>
           </w:p>
         </w:tc>
@@ -2434,7 +2158,7 @@
                 <w:sz w:val="20"/>
                 <w:szCs w:val="24"/>
               </w:rPr>
-              <w:t>Inspección de diseño general de la BD</w:t>
+              <w:t>Reunión Semana 4</w:t>
             </w:r>
           </w:p>
         </w:tc>
@@ -2514,32 +2238,21 @@
           </w:tcPr>
           <w:p>
             <w:pPr>
-              <w:jc w:val="both"/>
-              <w:cnfStyle w:val="000000000000" w:firstRow="0" w:lastRow="0" w:firstColumn="0" w:lastColumn="0" w:oddVBand="0" w:evenVBand="0" w:oddHBand="0" w:evenHBand="0" w:firstRowFirstColumn="0" w:firstRowLastColumn="0" w:lastRowFirstColumn="0" w:lastRowLastColumn="0"/>
-              <w:rPr>
-                <w:rFonts w:ascii="Arial" w:hAnsi="Arial" w:cs="Arial"/>
-                <w:sz w:val="20"/>
-                <w:szCs w:val="24"/>
-              </w:rPr>
-            </w:pPr>
-            <w:r>
-              <w:rPr>
-                <w:rFonts w:ascii="Arial" w:hAnsi="Arial" w:cs="Arial"/>
-                <w:sz w:val="20"/>
-                <w:szCs w:val="24"/>
-              </w:rPr>
-              <w:t xml:space="preserve">Creación de formulario registro (PHP)/Front - </w:t>
-            </w:r>
-            <w:proofErr w:type="spellStart"/>
-            <w:r>
-              <w:rPr>
-                <w:rFonts w:ascii="Arial" w:hAnsi="Arial" w:cs="Arial"/>
-                <w:sz w:val="20"/>
-                <w:szCs w:val="24"/>
-              </w:rPr>
-              <w:t>End</w:t>
-            </w:r>
-            <w:proofErr w:type="spellEnd"/>
+              <w:cnfStyle w:val="000000000000" w:firstRow="0" w:lastRow="0" w:firstColumn="0" w:lastColumn="0" w:oddVBand="0" w:evenVBand="0" w:oddHBand="0" w:evenHBand="0" w:firstRowFirstColumn="0" w:firstRowLastColumn="0" w:lastRowFirstColumn="0" w:lastRowLastColumn="0"/>
+              <w:rPr>
+                <w:rFonts w:ascii="Arial" w:hAnsi="Arial" w:cs="Arial"/>
+                <w:sz w:val="20"/>
+                <w:szCs w:val="24"/>
+              </w:rPr>
+            </w:pPr>
+            <w:r>
+              <w:rPr>
+                <w:rFonts w:ascii="Arial" w:hAnsi="Arial" w:cs="Arial"/>
+                <w:sz w:val="20"/>
+                <w:szCs w:val="24"/>
+              </w:rPr>
+              <w:t>Rol de Calidad y Procesos Semana 4</w:t>
+            </w:r>
           </w:p>
         </w:tc>
         <w:tc>
@@ -2631,15 +2344,15 @@
                 <w:sz w:val="20"/>
                 <w:szCs w:val="24"/>
               </w:rPr>
-              <w:t>Reunión</w:t>
-            </w:r>
-            <w:r>
-              <w:rPr>
-                <w:rFonts w:ascii="Arial" w:hAnsi="Arial" w:cs="Arial"/>
-                <w:sz w:val="20"/>
-                <w:szCs w:val="24"/>
-              </w:rPr>
-              <w:t xml:space="preserve"> semana 4</w:t>
+              <w:t>Inspección</w:t>
+            </w:r>
+            <w:r>
+              <w:rPr>
+                <w:rFonts w:ascii="Arial" w:hAnsi="Arial" w:cs="Arial"/>
+                <w:sz w:val="20"/>
+                <w:szCs w:val="24"/>
+              </w:rPr>
+              <w:t xml:space="preserve"> de diseño general de la BD</w:t>
             </w:r>
           </w:p>
         </w:tc>
@@ -2699,7 +2412,7 @@
         <w:tc>
           <w:tcPr>
             <w:tcW w:w="631" w:type="pct"/>
-            <w:vMerge/>
+            <w:vMerge w:val="restart"/>
           </w:tcPr>
           <w:p>
             <w:pPr>
@@ -2711,6 +2424,14 @@
                 <w:szCs w:val="24"/>
               </w:rPr>
             </w:pPr>
+            <w:r>
+              <w:rPr>
+                <w:rFonts w:ascii="Arial" w:hAnsi="Arial" w:cs="Arial"/>
+                <w:sz w:val="20"/>
+                <w:szCs w:val="24"/>
+              </w:rPr>
+              <w:t>Miguel Herrada Cisneros</w:t>
+            </w:r>
           </w:p>
         </w:tc>
         <w:tc>
@@ -2719,20 +2440,37 @@
           </w:tcPr>
           <w:p>
             <w:pPr>
-              <w:cnfStyle w:val="000000000000" w:firstRow="0" w:lastRow="0" w:firstColumn="0" w:lastColumn="0" w:oddVBand="0" w:evenVBand="0" w:oddHBand="0" w:evenHBand="0" w:firstRowFirstColumn="0" w:firstRowLastColumn="0" w:lastRowFirstColumn="0" w:lastRowLastColumn="0"/>
-              <w:rPr>
-                <w:rFonts w:ascii="Arial" w:hAnsi="Arial" w:cs="Arial"/>
-                <w:sz w:val="20"/>
-                <w:szCs w:val="24"/>
-              </w:rPr>
-            </w:pPr>
-            <w:r>
-              <w:rPr>
-                <w:rFonts w:ascii="Arial" w:hAnsi="Arial" w:cs="Arial"/>
-                <w:sz w:val="20"/>
-                <w:szCs w:val="24"/>
-              </w:rPr>
-              <w:t>Rol de Calidad y Procesos Semana 4</w:t>
+              <w:jc w:val="both"/>
+              <w:cnfStyle w:val="000000000000" w:firstRow="0" w:lastRow="0" w:firstColumn="0" w:lastColumn="0" w:oddVBand="0" w:evenVBand="0" w:oddHBand="0" w:evenHBand="0" w:firstRowFirstColumn="0" w:firstRowLastColumn="0" w:lastRowFirstColumn="0" w:lastRowLastColumn="0"/>
+              <w:rPr>
+                <w:rFonts w:ascii="Arial" w:hAnsi="Arial" w:cs="Arial"/>
+                <w:sz w:val="20"/>
+                <w:szCs w:val="24"/>
+              </w:rPr>
+            </w:pPr>
+            <w:r>
+              <w:rPr>
+                <w:rFonts w:ascii="Arial" w:hAnsi="Arial" w:cs="Arial"/>
+                <w:sz w:val="20"/>
+                <w:szCs w:val="24"/>
+              </w:rPr>
+              <w:t xml:space="preserve">Conexión del </w:t>
+            </w:r>
+            <w:r>
+              <w:rPr>
+                <w:rFonts w:ascii="Arial" w:hAnsi="Arial" w:cs="Arial"/>
+                <w:sz w:val="20"/>
+                <w:szCs w:val="24"/>
+              </w:rPr>
+              <w:t>automatizador</w:t>
+            </w:r>
+            <w:r>
+              <w:rPr>
+                <w:rFonts w:ascii="Arial" w:hAnsi="Arial" w:cs="Arial"/>
+                <w:sz w:val="20"/>
+                <w:szCs w:val="24"/>
+              </w:rPr>
+              <w:t xml:space="preserve"> con BD</w:t>
             </w:r>
           </w:p>
         </w:tc>
@@ -2792,7 +2530,7 @@
         <w:tc>
           <w:tcPr>
             <w:tcW w:w="631" w:type="pct"/>
-            <w:vMerge w:val="restart"/>
+            <w:vMerge/>
           </w:tcPr>
           <w:p>
             <w:pPr>
@@ -2804,14 +2542,6 @@
                 <w:szCs w:val="24"/>
               </w:rPr>
             </w:pPr>
-            <w:r>
-              <w:rPr>
-                <w:rFonts w:ascii="Arial" w:hAnsi="Arial" w:cs="Arial"/>
-                <w:sz w:val="20"/>
-                <w:szCs w:val="24"/>
-              </w:rPr>
-              <w:t>Miguel Herrada Cisneros</w:t>
-            </w:r>
           </w:p>
         </w:tc>
         <w:tc>
@@ -2834,25 +2564,7 @@
                 <w:sz w:val="20"/>
                 <w:szCs w:val="24"/>
               </w:rPr>
-              <w:t xml:space="preserve">Conexión del </w:t>
-            </w:r>
-            <w:proofErr w:type="spellStart"/>
-            <w:r>
-              <w:rPr>
-                <w:rFonts w:ascii="Arial" w:hAnsi="Arial" w:cs="Arial"/>
-                <w:sz w:val="20"/>
-                <w:szCs w:val="24"/>
-              </w:rPr>
-              <w:t>automatizador</w:t>
-            </w:r>
-            <w:proofErr w:type="spellEnd"/>
-            <w:r>
-              <w:rPr>
-                <w:rFonts w:ascii="Arial" w:hAnsi="Arial" w:cs="Arial"/>
-                <w:sz w:val="20"/>
-                <w:szCs w:val="24"/>
-              </w:rPr>
-              <w:t xml:space="preserve"> con BD</w:t>
+              <w:t>Creación de la BD</w:t>
             </w:r>
           </w:p>
         </w:tc>
@@ -2946,7 +2658,7 @@
                 <w:sz w:val="20"/>
                 <w:szCs w:val="24"/>
               </w:rPr>
-              <w:t>Inspección de diseño general de la BD</w:t>
+              <w:t>Rol de Planeación Semana 4</w:t>
             </w:r>
           </w:p>
         </w:tc>
@@ -2957,6 +2669,11 @@
           <w:p>
             <w:pPr>
               <w:cnfStyle w:val="000000000000" w:firstRow="0" w:lastRow="0" w:firstColumn="0" w:lastColumn="0" w:oddVBand="0" w:evenVBand="0" w:oddHBand="0" w:evenHBand="0" w:firstRowFirstColumn="0" w:firstRowLastColumn="0" w:lastRowFirstColumn="0" w:lastRowLastColumn="0"/>
+              <w:rPr>
+                <w:rFonts w:ascii="Arial" w:hAnsi="Arial" w:cs="Arial"/>
+                <w:sz w:val="20"/>
+                <w:szCs w:val="24"/>
+              </w:rPr>
             </w:pPr>
             <w:r>
               <w:rPr>
@@ -3026,21 +2743,20 @@
           </w:tcPr>
           <w:p>
             <w:pPr>
-              <w:jc w:val="both"/>
-              <w:cnfStyle w:val="000000000000" w:firstRow="0" w:lastRow="0" w:firstColumn="0" w:lastColumn="0" w:oddVBand="0" w:evenVBand="0" w:oddHBand="0" w:evenHBand="0" w:firstRowFirstColumn="0" w:firstRowLastColumn="0" w:lastRowFirstColumn="0" w:lastRowLastColumn="0"/>
-              <w:rPr>
-                <w:rFonts w:ascii="Arial" w:hAnsi="Arial" w:cs="Arial"/>
-                <w:sz w:val="20"/>
-                <w:szCs w:val="24"/>
-              </w:rPr>
-            </w:pPr>
-            <w:r>
-              <w:rPr>
-                <w:rFonts w:ascii="Arial" w:hAnsi="Arial" w:cs="Arial"/>
-                <w:sz w:val="20"/>
-                <w:szCs w:val="24"/>
-              </w:rPr>
-              <w:t>Creación de la BD</w:t>
+              <w:cnfStyle w:val="000000000000" w:firstRow="0" w:lastRow="0" w:firstColumn="0" w:lastColumn="0" w:oddVBand="0" w:evenVBand="0" w:oddHBand="0" w:evenHBand="0" w:firstRowFirstColumn="0" w:firstRowLastColumn="0" w:lastRowFirstColumn="0" w:lastRowLastColumn="0"/>
+              <w:rPr>
+                <w:rFonts w:ascii="Arial" w:hAnsi="Arial" w:cs="Arial"/>
+                <w:sz w:val="20"/>
+                <w:szCs w:val="24"/>
+              </w:rPr>
+            </w:pPr>
+            <w:r>
+              <w:rPr>
+                <w:rFonts w:ascii="Arial" w:hAnsi="Arial" w:cs="Arial"/>
+                <w:sz w:val="20"/>
+                <w:szCs w:val="24"/>
+              </w:rPr>
+              <w:t>Reunión Semana 4</w:t>
             </w:r>
           </w:p>
         </w:tc>
@@ -3051,11 +2767,6 @@
           <w:p>
             <w:pPr>
               <w:cnfStyle w:val="000000000000" w:firstRow="0" w:lastRow="0" w:firstColumn="0" w:lastColumn="0" w:oddVBand="0" w:evenVBand="0" w:oddHBand="0" w:evenHBand="0" w:firstRowFirstColumn="0" w:firstRowLastColumn="0" w:lastRowFirstColumn="0" w:lastRowLastColumn="0"/>
-              <w:rPr>
-                <w:rFonts w:ascii="Arial" w:hAnsi="Arial" w:cs="Arial"/>
-                <w:sz w:val="20"/>
-                <w:szCs w:val="24"/>
-              </w:rPr>
             </w:pPr>
             <w:r>
               <w:rPr>
@@ -3138,108 +2849,7 @@
                 <w:sz w:val="20"/>
                 <w:szCs w:val="24"/>
               </w:rPr>
-              <w:t>Reunión</w:t>
-            </w:r>
-            <w:r>
-              <w:rPr>
-                <w:rFonts w:ascii="Arial" w:hAnsi="Arial" w:cs="Arial"/>
-                <w:sz w:val="20"/>
-                <w:szCs w:val="24"/>
-              </w:rPr>
-              <w:t xml:space="preserve"> semana 4</w:t>
-            </w:r>
-          </w:p>
-        </w:tc>
-        <w:tc>
-          <w:tcPr>
-            <w:tcW w:w="726" w:type="pct"/>
-          </w:tcPr>
-          <w:p>
-            <w:pPr>
-              <w:cnfStyle w:val="000000000000" w:firstRow="0" w:lastRow="0" w:firstColumn="0" w:lastColumn="0" w:oddVBand="0" w:evenVBand="0" w:oddHBand="0" w:evenHBand="0" w:firstRowFirstColumn="0" w:firstRowLastColumn="0" w:lastRowFirstColumn="0" w:lastRowLastColumn="0"/>
-            </w:pPr>
-            <w:r>
-              <w:rPr>
-                <w:rFonts w:ascii="Arial" w:hAnsi="Arial" w:cs="Arial"/>
-                <w:sz w:val="20"/>
-                <w:szCs w:val="24"/>
-              </w:rPr>
-              <w:t>28 / 10 / 2018</w:t>
-            </w:r>
-          </w:p>
-        </w:tc>
-        <w:tc>
-          <w:tcPr>
-            <w:tcW w:w="640" w:type="pct"/>
-          </w:tcPr>
-          <w:p>
-            <w:pPr>
-              <w:cnfStyle w:val="000000000000" w:firstRow="0" w:lastRow="0" w:firstColumn="0" w:lastColumn="0" w:oddVBand="0" w:evenVBand="0" w:oddHBand="0" w:evenHBand="0" w:firstRowFirstColumn="0" w:firstRowLastColumn="0" w:lastRowFirstColumn="0" w:lastRowLastColumn="0"/>
-            </w:pPr>
-            <w:r>
-              <w:rPr>
-                <w:rFonts w:ascii="Arial" w:hAnsi="Arial" w:cs="Arial"/>
-                <w:sz w:val="20"/>
-                <w:szCs w:val="24"/>
-              </w:rPr>
-              <w:t>Completada</w:t>
-            </w:r>
-          </w:p>
-        </w:tc>
-      </w:tr>
-      <w:tr>
-        <w:trPr>
-          <w:trHeight w:val="412"/>
-        </w:trPr>
-        <w:tc>
-          <w:tcPr>
-            <w:cnfStyle w:val="001000000000" w:firstRow="0" w:lastRow="0" w:firstColumn="1" w:lastColumn="0" w:oddVBand="0" w:evenVBand="0" w:oddHBand="0" w:evenHBand="0" w:firstRowFirstColumn="0" w:firstRowLastColumn="0" w:lastRowFirstColumn="0" w:lastRowLastColumn="0"/>
-            <w:tcW w:w="702" w:type="pct"/>
-            <w:vMerge/>
-          </w:tcPr>
-          <w:p>
-            <w:pPr>
-              <w:jc w:val="both"/>
-            </w:pPr>
-          </w:p>
-        </w:tc>
-        <w:tc>
-          <w:tcPr>
-            <w:tcW w:w="631" w:type="pct"/>
-            <w:vMerge/>
-          </w:tcPr>
-          <w:p>
-            <w:pPr>
-              <w:jc w:val="both"/>
-              <w:cnfStyle w:val="000000000000" w:firstRow="0" w:lastRow="0" w:firstColumn="0" w:lastColumn="0" w:oddVBand="0" w:evenVBand="0" w:oddHBand="0" w:evenHBand="0" w:firstRowFirstColumn="0" w:firstRowLastColumn="0" w:lastRowFirstColumn="0" w:lastRowLastColumn="0"/>
-              <w:rPr>
-                <w:rFonts w:ascii="Arial" w:hAnsi="Arial" w:cs="Arial"/>
-                <w:sz w:val="20"/>
-                <w:szCs w:val="24"/>
-              </w:rPr>
-            </w:pPr>
-          </w:p>
-        </w:tc>
-        <w:tc>
-          <w:tcPr>
-            <w:tcW w:w="2301" w:type="pct"/>
-          </w:tcPr>
-          <w:p>
-            <w:pPr>
-              <w:cnfStyle w:val="000000000000" w:firstRow="0" w:lastRow="0" w:firstColumn="0" w:lastColumn="0" w:oddVBand="0" w:evenVBand="0" w:oddHBand="0" w:evenHBand="0" w:firstRowFirstColumn="0" w:firstRowLastColumn="0" w:lastRowFirstColumn="0" w:lastRowLastColumn="0"/>
-              <w:rPr>
-                <w:rFonts w:ascii="Arial" w:hAnsi="Arial" w:cs="Arial"/>
-                <w:sz w:val="20"/>
-                <w:szCs w:val="24"/>
-              </w:rPr>
-            </w:pPr>
-            <w:r>
-              <w:rPr>
-                <w:rFonts w:ascii="Arial" w:hAnsi="Arial" w:cs="Arial"/>
-                <w:sz w:val="20"/>
-                <w:szCs w:val="24"/>
-              </w:rPr>
-              <w:t>Rol de Planeación Semana 4</w:t>
+              <w:t>Inspección de diseño general de la BD</w:t>
             </w:r>
           </w:p>
         </w:tc>
@@ -3281,6 +2891,38 @@
         </w:tc>
       </w:tr>
     </w:tbl>
+    <w:p>
+      <w:pPr>
+        <w:rPr>
+          <w:rFonts w:ascii="Arial Black" w:hAnsi="Arial Black"/>
+          <w:color w:val="002060"/>
+        </w:rPr>
+      </w:pPr>
+    </w:p>
+    <w:p>
+      <w:pPr>
+        <w:rPr>
+          <w:rFonts w:ascii="Arial Black" w:hAnsi="Arial Black"/>
+          <w:color w:val="002060"/>
+        </w:rPr>
+      </w:pPr>
+    </w:p>
+    <w:p>
+      <w:pPr>
+        <w:rPr>
+          <w:rFonts w:ascii="Arial Black" w:hAnsi="Arial Black"/>
+          <w:color w:val="002060"/>
+        </w:rPr>
+      </w:pPr>
+    </w:p>
+    <w:p>
+      <w:pPr>
+        <w:rPr>
+          <w:rFonts w:ascii="Arial Black" w:hAnsi="Arial Black"/>
+          <w:color w:val="002060"/>
+        </w:rPr>
+      </w:pPr>
+    </w:p>
     <w:p>
       <w:pPr>
         <w:rPr>
@@ -3352,6 +2994,8 @@
                 <w:szCs w:val="24"/>
               </w:rPr>
             </w:pPr>
+            <w:bookmarkStart w:id="1" w:name="_Hlk531678051"/>
+            <w:bookmarkStart w:id="2" w:name="_GoBack"/>
             <w:r>
               <w:rPr>
                 <w:rFonts w:ascii="Arial Narrow" w:hAnsi="Arial Narrow" w:cs="Arial"/>
@@ -3476,7 +3120,7 @@
               </w:rPr>
             </w:pPr>
             <w:r>
-              <w:t>Tareas planeadas para la semana 3</w:t>
+              <w:t>Tareas planeadas para la semana 5</w:t>
             </w:r>
           </w:p>
         </w:tc>
@@ -3501,23 +3145,7 @@
                 <w:sz w:val="20"/>
                 <w:szCs w:val="24"/>
               </w:rPr>
-              <w:t>Alejandra</w:t>
-            </w:r>
-            <w:r>
-              <w:rPr>
-                <w:rFonts w:ascii="Arial" w:hAnsi="Arial" w:cs="Arial"/>
-                <w:sz w:val="20"/>
-                <w:szCs w:val="24"/>
-              </w:rPr>
-              <w:t xml:space="preserve"> </w:t>
-            </w:r>
-            <w:r>
-              <w:rPr>
-                <w:rFonts w:ascii="Arial" w:hAnsi="Arial" w:cs="Arial"/>
-                <w:sz w:val="20"/>
-                <w:szCs w:val="24"/>
-              </w:rPr>
-              <w:t>Zamora Gutiérrez</w:t>
+              <w:t>Alejandra Zamora Gutiérrez</w:t>
             </w:r>
           </w:p>
           <w:p>
@@ -3551,18 +3179,8 @@
                 <w:sz w:val="20"/>
                 <w:szCs w:val="24"/>
               </w:rPr>
-              <w:t xml:space="preserve">Creación de formulario configuración de perfil/Back - </w:t>
-            </w:r>
-            <w:proofErr w:type="spellStart"/>
-            <w:r>
-              <w:rPr>
-                <w:rFonts w:ascii="Arial" w:hAnsi="Arial" w:cs="Arial"/>
-                <w:sz w:val="20"/>
-                <w:szCs w:val="24"/>
-              </w:rPr>
-              <w:t>End</w:t>
-            </w:r>
-            <w:proofErr w:type="spellEnd"/>
+              <w:t>Inspección de formulario login</w:t>
+            </w:r>
           </w:p>
         </w:tc>
         <w:tc>
@@ -3579,31 +3197,7 @@
                 <w:sz w:val="20"/>
                 <w:szCs w:val="24"/>
               </w:rPr>
-              <w:t>04</w:t>
-            </w:r>
-            <w:r>
-              <w:rPr>
-                <w:rFonts w:ascii="Arial" w:hAnsi="Arial" w:cs="Arial"/>
-                <w:sz w:val="20"/>
-                <w:szCs w:val="24"/>
-              </w:rPr>
-              <w:t xml:space="preserve"> / 1</w:t>
-            </w:r>
-            <w:r>
-              <w:rPr>
-                <w:rFonts w:ascii="Arial" w:hAnsi="Arial" w:cs="Arial"/>
-                <w:sz w:val="20"/>
-                <w:szCs w:val="24"/>
-              </w:rPr>
-              <w:t>1</w:t>
-            </w:r>
-            <w:r>
-              <w:rPr>
-                <w:rFonts w:ascii="Arial" w:hAnsi="Arial" w:cs="Arial"/>
-                <w:sz w:val="20"/>
-                <w:szCs w:val="24"/>
-              </w:rPr>
-              <w:t xml:space="preserve"> / 2018</w:t>
+              <w:t>04 / 11 / 2018</w:t>
             </w:r>
           </w:p>
         </w:tc>
@@ -3671,29 +3265,16 @@
                 <w:rFonts w:ascii="Arial" w:hAnsi="Arial" w:cs="Arial"/>
                 <w:sz w:val="20"/>
                 <w:szCs w:val="24"/>
-                <w:lang w:val="es-419"/>
-              </w:rPr>
-            </w:pPr>
-            <w:r>
-              <w:rPr>
-                <w:rFonts w:ascii="Arial" w:hAnsi="Arial" w:cs="Arial"/>
-                <w:sz w:val="20"/>
-                <w:szCs w:val="24"/>
-                <w:lang w:val="es-419"/>
-              </w:rPr>
-              <w:t xml:space="preserve">Inspección de formulario </w:t>
-            </w:r>
-            <w:proofErr w:type="spellStart"/>
-            <w:r>
-              <w:rPr>
-                <w:rFonts w:ascii="Arial" w:hAnsi="Arial" w:cs="Arial"/>
-                <w:sz w:val="20"/>
-                <w:szCs w:val="24"/>
-                <w:lang w:val="es-419"/>
-              </w:rPr>
-              <w:t>login</w:t>
-            </w:r>
-            <w:proofErr w:type="spellEnd"/>
+              </w:rPr>
+            </w:pPr>
+            <w:r>
+              <w:rPr>
+                <w:rFonts w:ascii="Arial" w:hAnsi="Arial" w:cs="Arial"/>
+                <w:sz w:val="20"/>
+                <w:szCs w:val="24"/>
+              </w:rPr>
+              <w:t>Reunión Semana 5</w:t>
+            </w:r>
           </w:p>
         </w:tc>
         <w:tc>
@@ -3780,23 +3361,13 @@
                 <w:szCs w:val="24"/>
               </w:rPr>
             </w:pPr>
-            <w:proofErr w:type="spellStart"/>
-            <w:r>
-              <w:rPr>
-                <w:rFonts w:ascii="Arial" w:hAnsi="Arial" w:cs="Arial"/>
-                <w:sz w:val="20"/>
-                <w:szCs w:val="24"/>
-              </w:rPr>
-              <w:t>Creacion</w:t>
-            </w:r>
-            <w:proofErr w:type="spellEnd"/>
-            <w:r>
-              <w:rPr>
-                <w:rFonts w:ascii="Arial" w:hAnsi="Arial" w:cs="Arial"/>
-                <w:sz w:val="20"/>
-                <w:szCs w:val="24"/>
-              </w:rPr>
-              <w:t xml:space="preserve"> de la clase controlador (PHP)</w:t>
+            <w:r>
+              <w:rPr>
+                <w:rFonts w:ascii="Arial" w:hAnsi="Arial" w:cs="Arial"/>
+                <w:sz w:val="20"/>
+                <w:szCs w:val="24"/>
+              </w:rPr>
+              <w:t>Conexión del automatizador con BD</w:t>
             </w:r>
           </w:p>
         </w:tc>
@@ -3890,7 +3461,15 @@
                 <w:sz w:val="20"/>
                 <w:szCs w:val="24"/>
               </w:rPr>
-              <w:t>Inspección de formulario configuración de perfil</w:t>
+              <w:t>Creación</w:t>
+            </w:r>
+            <w:r>
+              <w:rPr>
+                <w:rFonts w:ascii="Arial" w:hAnsi="Arial" w:cs="Arial"/>
+                <w:sz w:val="20"/>
+                <w:szCs w:val="24"/>
+              </w:rPr>
+              <w:t xml:space="preserve"> formulario login (PHP)/Back - End</w:t>
             </w:r>
           </w:p>
         </w:tc>
@@ -3951,7 +3530,7 @@
         <w:tc>
           <w:tcPr>
             <w:tcW w:w="631" w:type="pct"/>
-            <w:vMerge/>
+            <w:vMerge w:val="restart"/>
           </w:tcPr>
           <w:p>
             <w:pPr>
@@ -3963,6 +3542,14 @@
                 <w:szCs w:val="24"/>
               </w:rPr>
             </w:pPr>
+            <w:r>
+              <w:rPr>
+                <w:rFonts w:ascii="Arial" w:hAnsi="Arial" w:cs="Arial"/>
+                <w:sz w:val="20"/>
+                <w:szCs w:val="24"/>
+              </w:rPr>
+              <w:t>Juan Luis Batres Juárez</w:t>
+            </w:r>
           </w:p>
         </w:tc>
         <w:tc>
@@ -3995,6 +3582,11 @@
           <w:p>
             <w:pPr>
               <w:cnfStyle w:val="000000000000" w:firstRow="0" w:lastRow="0" w:firstColumn="0" w:lastColumn="0" w:oddVBand="0" w:evenVBand="0" w:oddHBand="0" w:evenHBand="0" w:firstRowFirstColumn="0" w:firstRowLastColumn="0" w:lastRowFirstColumn="0" w:lastRowLastColumn="0"/>
+              <w:rPr>
+                <w:rFonts w:ascii="Arial" w:hAnsi="Arial" w:cs="Arial"/>
+                <w:sz w:val="20"/>
+                <w:szCs w:val="24"/>
+              </w:rPr>
             </w:pPr>
             <w:r>
               <w:rPr>
@@ -4013,108 +3605,11 @@
           <w:p>
             <w:pPr>
               <w:cnfStyle w:val="000000000000" w:firstRow="0" w:lastRow="0" w:firstColumn="0" w:lastColumn="0" w:oddVBand="0" w:evenVBand="0" w:oddHBand="0" w:evenHBand="0" w:firstRowFirstColumn="0" w:firstRowLastColumn="0" w:lastRowFirstColumn="0" w:lastRowLastColumn="0"/>
-            </w:pPr>
-            <w:r>
-              <w:rPr>
-                <w:rFonts w:ascii="Arial" w:hAnsi="Arial" w:cs="Arial"/>
-                <w:sz w:val="20"/>
-                <w:szCs w:val="24"/>
-              </w:rPr>
-              <w:t>Pendiente</w:t>
-            </w:r>
-          </w:p>
-        </w:tc>
-      </w:tr>
-      <w:tr>
-        <w:trPr>
-          <w:trHeight w:val="525"/>
-        </w:trPr>
-        <w:tc>
-          <w:tcPr>
-            <w:cnfStyle w:val="001000000000" w:firstRow="0" w:lastRow="0" w:firstColumn="1" w:lastColumn="0" w:oddVBand="0" w:evenVBand="0" w:oddHBand="0" w:evenHBand="0" w:firstRowFirstColumn="0" w:firstRowLastColumn="0" w:lastRowFirstColumn="0" w:lastRowLastColumn="0"/>
-            <w:tcW w:w="702" w:type="pct"/>
-            <w:vMerge/>
-            <w:vAlign w:val="center"/>
-          </w:tcPr>
-          <w:p>
-            <w:pPr>
-              <w:jc w:val="center"/>
-            </w:pPr>
-          </w:p>
-        </w:tc>
-        <w:tc>
-          <w:tcPr>
-            <w:tcW w:w="631" w:type="pct"/>
-            <w:vMerge/>
-          </w:tcPr>
-          <w:p>
-            <w:pPr>
-              <w:jc w:val="both"/>
-              <w:cnfStyle w:val="000000000000" w:firstRow="0" w:lastRow="0" w:firstColumn="0" w:lastColumn="0" w:oddVBand="0" w:evenVBand="0" w:oddHBand="0" w:evenHBand="0" w:firstRowFirstColumn="0" w:firstRowLastColumn="0" w:lastRowFirstColumn="0" w:lastRowLastColumn="0"/>
-              <w:rPr>
-                <w:rFonts w:ascii="Arial" w:hAnsi="Arial" w:cs="Arial"/>
-                <w:sz w:val="20"/>
-                <w:szCs w:val="24"/>
-              </w:rPr>
-            </w:pPr>
-          </w:p>
-        </w:tc>
-        <w:tc>
-          <w:tcPr>
-            <w:tcW w:w="2301" w:type="pct"/>
-          </w:tcPr>
-          <w:p>
-            <w:pPr>
-              <w:cnfStyle w:val="000000000000" w:firstRow="0" w:lastRow="0" w:firstColumn="0" w:lastColumn="0" w:oddVBand="0" w:evenVBand="0" w:oddHBand="0" w:evenHBand="0" w:firstRowFirstColumn="0" w:firstRowLastColumn="0" w:lastRowFirstColumn="0" w:lastRowLastColumn="0"/>
-              <w:rPr>
-                <w:rFonts w:ascii="Arial" w:hAnsi="Arial" w:cs="Arial"/>
-                <w:sz w:val="20"/>
-                <w:szCs w:val="24"/>
-              </w:rPr>
-            </w:pPr>
-            <w:r>
-              <w:rPr>
-                <w:rFonts w:ascii="Arial" w:hAnsi="Arial" w:cs="Arial"/>
-                <w:sz w:val="20"/>
-                <w:szCs w:val="24"/>
-              </w:rPr>
-              <w:t xml:space="preserve">Rol de Líder Semana </w:t>
-            </w:r>
-            <w:r>
-              <w:rPr>
-                <w:rFonts w:ascii="Arial" w:hAnsi="Arial" w:cs="Arial"/>
-                <w:sz w:val="20"/>
-                <w:szCs w:val="24"/>
-              </w:rPr>
-              <w:t>5</w:t>
-            </w:r>
-          </w:p>
-        </w:tc>
-        <w:tc>
-          <w:tcPr>
-            <w:tcW w:w="726" w:type="pct"/>
-          </w:tcPr>
-          <w:p>
-            <w:pPr>
-              <w:cnfStyle w:val="000000000000" w:firstRow="0" w:lastRow="0" w:firstColumn="0" w:lastColumn="0" w:oddVBand="0" w:evenVBand="0" w:oddHBand="0" w:evenHBand="0" w:firstRowFirstColumn="0" w:firstRowLastColumn="0" w:lastRowFirstColumn="0" w:lastRowLastColumn="0"/>
-            </w:pPr>
-            <w:r>
-              <w:rPr>
-                <w:rFonts w:ascii="Arial" w:hAnsi="Arial" w:cs="Arial"/>
-                <w:sz w:val="20"/>
-                <w:szCs w:val="24"/>
-              </w:rPr>
-              <w:t>04 / 11 / 2018</w:t>
-            </w:r>
-          </w:p>
-        </w:tc>
-        <w:tc>
-          <w:tcPr>
-            <w:tcW w:w="640" w:type="pct"/>
-          </w:tcPr>
-          <w:p>
-            <w:pPr>
-              <w:cnfStyle w:val="000000000000" w:firstRow="0" w:lastRow="0" w:firstColumn="0" w:lastColumn="0" w:oddVBand="0" w:evenVBand="0" w:oddHBand="0" w:evenHBand="0" w:firstRowFirstColumn="0" w:firstRowLastColumn="0" w:lastRowFirstColumn="0" w:lastRowLastColumn="0"/>
+              <w:rPr>
+                <w:rFonts w:ascii="Arial" w:hAnsi="Arial" w:cs="Arial"/>
+                <w:sz w:val="20"/>
+                <w:szCs w:val="24"/>
+              </w:rPr>
             </w:pPr>
             <w:r>
               <w:rPr>
@@ -4146,7 +3641,7 @@
         <w:tc>
           <w:tcPr>
             <w:tcW w:w="631" w:type="pct"/>
-            <w:vMerge w:val="restart"/>
+            <w:vMerge/>
           </w:tcPr>
           <w:p>
             <w:pPr>
@@ -4158,14 +3653,6 @@
                 <w:szCs w:val="24"/>
               </w:rPr>
             </w:pPr>
-            <w:r>
-              <w:rPr>
-                <w:rFonts w:ascii="Arial" w:hAnsi="Arial" w:cs="Arial"/>
-                <w:sz w:val="20"/>
-                <w:szCs w:val="24"/>
-              </w:rPr>
-              <w:t>Juan Luis Batres Juárez</w:t>
-            </w:r>
           </w:p>
         </w:tc>
         <w:tc>
@@ -4188,18 +3675,8 @@
                 <w:sz w:val="20"/>
                 <w:szCs w:val="24"/>
               </w:rPr>
-              <w:t xml:space="preserve">Creación de formulario configuración de perfil/Front - </w:t>
-            </w:r>
-            <w:proofErr w:type="spellStart"/>
-            <w:r>
-              <w:rPr>
-                <w:rFonts w:ascii="Arial" w:hAnsi="Arial" w:cs="Arial"/>
-                <w:sz w:val="20"/>
-                <w:szCs w:val="24"/>
-              </w:rPr>
-              <w:t>End</w:t>
-            </w:r>
-            <w:proofErr w:type="spellEnd"/>
+              <w:t>Rol de Desarrollo Semana 5</w:t>
+            </w:r>
           </w:p>
         </w:tc>
         <w:tc>
@@ -4283,28 +3760,15 @@
                 <w:rFonts w:ascii="Arial" w:hAnsi="Arial" w:cs="Arial"/>
                 <w:sz w:val="20"/>
                 <w:szCs w:val="24"/>
-                <w:lang w:val="en-US"/>
-              </w:rPr>
-            </w:pPr>
-            <w:proofErr w:type="spellStart"/>
-            <w:r>
-              <w:rPr>
-                <w:rFonts w:ascii="Arial" w:hAnsi="Arial" w:cs="Arial"/>
-                <w:sz w:val="20"/>
-                <w:szCs w:val="24"/>
-                <w:lang w:val="en-US"/>
-              </w:rPr>
-              <w:t>Inspección</w:t>
-            </w:r>
-            <w:proofErr w:type="spellEnd"/>
-            <w:r>
-              <w:rPr>
-                <w:rFonts w:ascii="Arial" w:hAnsi="Arial" w:cs="Arial"/>
-                <w:sz w:val="20"/>
-                <w:szCs w:val="24"/>
-                <w:lang w:val="en-US"/>
-              </w:rPr>
-              <w:t xml:space="preserve"> de formulario login</w:t>
+              </w:rPr>
+            </w:pPr>
+            <w:r>
+              <w:rPr>
+                <w:rFonts w:ascii="Arial" w:hAnsi="Arial" w:cs="Arial"/>
+                <w:sz w:val="20"/>
+                <w:szCs w:val="24"/>
+              </w:rPr>
+              <w:t>Elaboración de minuta de inspección</w:t>
             </w:r>
           </w:p>
         </w:tc>
@@ -4398,7 +3862,7 @@
                 <w:sz w:val="20"/>
                 <w:szCs w:val="24"/>
               </w:rPr>
-              <w:t>Elaboración de minuta de inspección</w:t>
+              <w:t>Inspección de formulario login</w:t>
             </w:r>
           </w:p>
         </w:tc>
@@ -4458,7 +3922,7 @@
         <w:tc>
           <w:tcPr>
             <w:tcW w:w="631" w:type="pct"/>
-            <w:vMerge/>
+            <w:vMerge w:val="restart"/>
           </w:tcPr>
           <w:p>
             <w:pPr>
@@ -4470,6 +3934,14 @@
                 <w:szCs w:val="24"/>
               </w:rPr>
             </w:pPr>
+            <w:r>
+              <w:rPr>
+                <w:rFonts w:ascii="Arial" w:hAnsi="Arial" w:cs="Arial"/>
+                <w:sz w:val="20"/>
+                <w:szCs w:val="24"/>
+              </w:rPr>
+              <w:t>Marisol Galván Soto</w:t>
+            </w:r>
           </w:p>
         </w:tc>
         <w:tc>
@@ -4486,23 +3958,13 @@
                 <w:szCs w:val="24"/>
               </w:rPr>
             </w:pPr>
-            <w:proofErr w:type="spellStart"/>
-            <w:r>
-              <w:rPr>
-                <w:rFonts w:ascii="Arial" w:hAnsi="Arial" w:cs="Arial"/>
-                <w:sz w:val="20"/>
-                <w:szCs w:val="24"/>
-              </w:rPr>
-              <w:t>Creacion</w:t>
-            </w:r>
-            <w:proofErr w:type="spellEnd"/>
-            <w:r>
-              <w:rPr>
-                <w:rFonts w:ascii="Arial" w:hAnsi="Arial" w:cs="Arial"/>
-                <w:sz w:val="20"/>
-                <w:szCs w:val="24"/>
-              </w:rPr>
-              <w:t xml:space="preserve"> de la clase controlador (PHP)</w:t>
+            <w:r>
+              <w:rPr>
+                <w:rFonts w:ascii="Arial" w:hAnsi="Arial" w:cs="Arial"/>
+                <w:sz w:val="20"/>
+                <w:szCs w:val="24"/>
+              </w:rPr>
+              <w:t>Rol de Calidad y Procesos Semana 5</w:t>
             </w:r>
           </w:p>
         </w:tc>
@@ -4562,7 +4024,7 @@
         <w:tc>
           <w:tcPr>
             <w:tcW w:w="631" w:type="pct"/>
-            <w:vMerge w:val="restart"/>
+            <w:vMerge/>
           </w:tcPr>
           <w:p>
             <w:pPr>
@@ -4574,14 +4036,6 @@
                 <w:szCs w:val="24"/>
               </w:rPr>
             </w:pPr>
-            <w:r>
-              <w:rPr>
-                <w:rFonts w:ascii="Arial" w:hAnsi="Arial" w:cs="Arial"/>
-                <w:sz w:val="20"/>
-                <w:szCs w:val="24"/>
-              </w:rPr>
-              <w:t>Marisol Galván Soto</w:t>
-            </w:r>
           </w:p>
         </w:tc>
         <w:tc>
@@ -4598,23 +4052,13 @@
                 <w:szCs w:val="24"/>
               </w:rPr>
             </w:pPr>
-            <w:proofErr w:type="spellStart"/>
-            <w:r>
-              <w:rPr>
-                <w:rFonts w:ascii="Arial" w:hAnsi="Arial" w:cs="Arial"/>
-                <w:sz w:val="20"/>
-                <w:szCs w:val="24"/>
-              </w:rPr>
-              <w:t>Creacion</w:t>
-            </w:r>
-            <w:proofErr w:type="spellEnd"/>
-            <w:r>
-              <w:rPr>
-                <w:rFonts w:ascii="Arial" w:hAnsi="Arial" w:cs="Arial"/>
-                <w:sz w:val="20"/>
-                <w:szCs w:val="24"/>
-              </w:rPr>
-              <w:t xml:space="preserve"> de la clase controlador (PHP)</w:t>
+            <w:r>
+              <w:rPr>
+                <w:rFonts w:ascii="Arial" w:hAnsi="Arial" w:cs="Arial"/>
+                <w:sz w:val="20"/>
+                <w:szCs w:val="24"/>
+              </w:rPr>
+              <w:t>Reunión Semana 5</w:t>
             </w:r>
           </w:p>
         </w:tc>
@@ -4643,6 +4087,11 @@
           <w:p>
             <w:pPr>
               <w:cnfStyle w:val="000000000000" w:firstRow="0" w:lastRow="0" w:firstColumn="0" w:lastColumn="0" w:oddVBand="0" w:evenVBand="0" w:oddHBand="0" w:evenHBand="0" w:firstRowFirstColumn="0" w:firstRowLastColumn="0" w:lastRowFirstColumn="0" w:lastRowLastColumn="0"/>
+              <w:rPr>
+                <w:rFonts w:ascii="Arial" w:hAnsi="Arial" w:cs="Arial"/>
+                <w:sz w:val="20"/>
+                <w:szCs w:val="24"/>
+              </w:rPr>
             </w:pPr>
             <w:r>
               <w:rPr>
@@ -4708,7 +4157,7 @@
                 <w:sz w:val="20"/>
                 <w:szCs w:val="24"/>
               </w:rPr>
-              <w:t>Inspección de formulario registro</w:t>
+              <w:t>Elaboración de minuta de inspección</w:t>
             </w:r>
           </w:p>
         </w:tc>
@@ -4737,11 +4186,6 @@
           <w:p>
             <w:pPr>
               <w:cnfStyle w:val="000000000000" w:firstRow="0" w:lastRow="0" w:firstColumn="0" w:lastColumn="0" w:oddVBand="0" w:evenVBand="0" w:oddHBand="0" w:evenHBand="0" w:firstRowFirstColumn="0" w:firstRowLastColumn="0" w:lastRowFirstColumn="0" w:lastRowLastColumn="0"/>
-              <w:rPr>
-                <w:rFonts w:ascii="Arial" w:hAnsi="Arial" w:cs="Arial"/>
-                <w:sz w:val="20"/>
-                <w:szCs w:val="24"/>
-              </w:rPr>
             </w:pPr>
             <w:r>
               <w:rPr>
@@ -4807,7 +4251,7 @@
                 <w:sz w:val="20"/>
                 <w:szCs w:val="24"/>
               </w:rPr>
-              <w:t>Elaboración de minuta de inspección</w:t>
+              <w:t>Inspección de formulario registro</w:t>
             </w:r>
           </w:p>
         </w:tc>
@@ -4836,11 +4280,6 @@
           <w:p>
             <w:pPr>
               <w:cnfStyle w:val="000000000000" w:firstRow="0" w:lastRow="0" w:firstColumn="0" w:lastColumn="0" w:oddVBand="0" w:evenVBand="0" w:oddHBand="0" w:evenHBand="0" w:firstRowFirstColumn="0" w:firstRowLastColumn="0" w:lastRowFirstColumn="0" w:lastRowLastColumn="0"/>
-              <w:rPr>
-                <w:rFonts w:ascii="Arial" w:hAnsi="Arial" w:cs="Arial"/>
-                <w:sz w:val="20"/>
-                <w:szCs w:val="24"/>
-              </w:rPr>
             </w:pPr>
             <w:r>
               <w:rPr>
@@ -4892,21 +4331,28 @@
           </w:tcPr>
           <w:p>
             <w:pPr>
-              <w:jc w:val="both"/>
-              <w:cnfStyle w:val="000000000000" w:firstRow="0" w:lastRow="0" w:firstColumn="0" w:lastColumn="0" w:oddVBand="0" w:evenVBand="0" w:oddHBand="0" w:evenHBand="0" w:firstRowFirstColumn="0" w:firstRowLastColumn="0" w:lastRowFirstColumn="0" w:lastRowLastColumn="0"/>
-              <w:rPr>
-                <w:rFonts w:ascii="Arial" w:hAnsi="Arial" w:cs="Arial"/>
-                <w:sz w:val="20"/>
-                <w:szCs w:val="24"/>
-              </w:rPr>
-            </w:pPr>
-            <w:r>
-              <w:rPr>
-                <w:rFonts w:ascii="Arial" w:hAnsi="Arial" w:cs="Arial"/>
-                <w:sz w:val="20"/>
-                <w:szCs w:val="24"/>
-              </w:rPr>
-              <w:t>Reunión Semana 5</w:t>
+              <w:cnfStyle w:val="000000000000" w:firstRow="0" w:lastRow="0" w:firstColumn="0" w:lastColumn="0" w:oddVBand="0" w:evenVBand="0" w:oddHBand="0" w:evenHBand="0" w:firstRowFirstColumn="0" w:firstRowLastColumn="0" w:lastRowFirstColumn="0" w:lastRowLastColumn="0"/>
+              <w:rPr>
+                <w:rFonts w:ascii="Arial" w:hAnsi="Arial" w:cs="Arial"/>
+                <w:sz w:val="20"/>
+                <w:szCs w:val="24"/>
+              </w:rPr>
+            </w:pPr>
+            <w:r>
+              <w:rPr>
+                <w:rFonts w:ascii="Arial" w:hAnsi="Arial" w:cs="Arial"/>
+                <w:sz w:val="20"/>
+                <w:szCs w:val="24"/>
+              </w:rPr>
+              <w:t>Creación</w:t>
+            </w:r>
+            <w:r>
+              <w:rPr>
+                <w:rFonts w:ascii="Arial" w:hAnsi="Arial" w:cs="Arial"/>
+                <w:sz w:val="20"/>
+                <w:szCs w:val="24"/>
+              </w:rPr>
+              <w:t xml:space="preserve"> de la clase controlador (PHP)</w:t>
             </w:r>
           </w:p>
         </w:tc>
@@ -4966,7 +4412,7 @@
         <w:tc>
           <w:tcPr>
             <w:tcW w:w="631" w:type="pct"/>
-            <w:vMerge/>
+            <w:vMerge w:val="restart"/>
           </w:tcPr>
           <w:p>
             <w:pPr>
@@ -4978,6 +4424,14 @@
                 <w:szCs w:val="24"/>
               </w:rPr>
             </w:pPr>
+            <w:r>
+              <w:rPr>
+                <w:rFonts w:ascii="Arial" w:hAnsi="Arial" w:cs="Arial"/>
+                <w:sz w:val="20"/>
+                <w:szCs w:val="24"/>
+              </w:rPr>
+              <w:t>Miguel Herrada Cisneros</w:t>
+            </w:r>
           </w:p>
         </w:tc>
         <w:tc>
@@ -4986,20 +4440,21 @@
           </w:tcPr>
           <w:p>
             <w:pPr>
-              <w:cnfStyle w:val="000000000000" w:firstRow="0" w:lastRow="0" w:firstColumn="0" w:lastColumn="0" w:oddVBand="0" w:evenVBand="0" w:oddHBand="0" w:evenHBand="0" w:firstRowFirstColumn="0" w:firstRowLastColumn="0" w:lastRowFirstColumn="0" w:lastRowLastColumn="0"/>
-              <w:rPr>
-                <w:rFonts w:ascii="Arial" w:hAnsi="Arial" w:cs="Arial"/>
-                <w:sz w:val="20"/>
-                <w:szCs w:val="24"/>
-              </w:rPr>
-            </w:pPr>
-            <w:r>
-              <w:rPr>
-                <w:rFonts w:ascii="Arial" w:hAnsi="Arial" w:cs="Arial"/>
-                <w:sz w:val="20"/>
-                <w:szCs w:val="24"/>
-              </w:rPr>
-              <w:t>Rol de Calidad y Procesos Semana 5</w:t>
+              <w:jc w:val="both"/>
+              <w:cnfStyle w:val="000000000000" w:firstRow="0" w:lastRow="0" w:firstColumn="0" w:lastColumn="0" w:oddVBand="0" w:evenVBand="0" w:oddHBand="0" w:evenHBand="0" w:firstRowFirstColumn="0" w:firstRowLastColumn="0" w:lastRowFirstColumn="0" w:lastRowLastColumn="0"/>
+              <w:rPr>
+                <w:rFonts w:ascii="Arial" w:hAnsi="Arial" w:cs="Arial"/>
+                <w:sz w:val="20"/>
+                <w:szCs w:val="24"/>
+              </w:rPr>
+            </w:pPr>
+            <w:r>
+              <w:rPr>
+                <w:rFonts w:ascii="Arial" w:hAnsi="Arial" w:cs="Arial"/>
+                <w:sz w:val="20"/>
+                <w:szCs w:val="24"/>
+              </w:rPr>
+              <w:t>Reunión Semana 5</w:t>
             </w:r>
           </w:p>
         </w:tc>
@@ -5027,7 +4482,13 @@
           </w:tcPr>
           <w:p>
             <w:pPr>
-              <w:cnfStyle w:val="000000000000" w:firstRow="0" w:lastRow="0" w:firstColumn="0" w:lastColumn="0" w:oddVBand="0" w:evenVBand="0" w:oddHBand="0" w:evenHBand="0" w:firstRowFirstColumn="0" w:firstRowLastColumn="0" w:lastRowFirstColumn="0" w:lastRowLastColumn="0"/>
+              <w:jc w:val="both"/>
+              <w:cnfStyle w:val="000000000000" w:firstRow="0" w:lastRow="0" w:firstColumn="0" w:lastColumn="0" w:oddVBand="0" w:evenVBand="0" w:oddHBand="0" w:evenHBand="0" w:firstRowFirstColumn="0" w:firstRowLastColumn="0" w:lastRowFirstColumn="0" w:lastRowLastColumn="0"/>
+              <w:rPr>
+                <w:rFonts w:ascii="Arial" w:hAnsi="Arial" w:cs="Arial"/>
+                <w:sz w:val="20"/>
+                <w:szCs w:val="24"/>
+              </w:rPr>
             </w:pPr>
             <w:r>
               <w:rPr>
@@ -5059,7 +4520,7 @@
         <w:tc>
           <w:tcPr>
             <w:tcW w:w="631" w:type="pct"/>
-            <w:vMerge w:val="restart"/>
+            <w:vMerge/>
           </w:tcPr>
           <w:p>
             <w:pPr>
@@ -5071,14 +4532,6 @@
                 <w:szCs w:val="24"/>
               </w:rPr>
             </w:pPr>
-            <w:r>
-              <w:rPr>
-                <w:rFonts w:ascii="Arial" w:hAnsi="Arial" w:cs="Arial"/>
-                <w:sz w:val="20"/>
-                <w:szCs w:val="24"/>
-              </w:rPr>
-              <w:t>Miguel Herrada Cisneros</w:t>
-            </w:r>
           </w:p>
         </w:tc>
         <w:tc>
@@ -5101,18 +4554,8 @@
                 <w:sz w:val="20"/>
                 <w:szCs w:val="24"/>
               </w:rPr>
-              <w:t xml:space="preserve">Creación de formulario registro (PHP)/Back - </w:t>
-            </w:r>
-            <w:proofErr w:type="spellStart"/>
-            <w:r>
-              <w:rPr>
-                <w:rFonts w:ascii="Arial" w:hAnsi="Arial" w:cs="Arial"/>
-                <w:sz w:val="20"/>
-                <w:szCs w:val="24"/>
-              </w:rPr>
-              <w:t>End</w:t>
-            </w:r>
-            <w:proofErr w:type="spellEnd"/>
+              <w:t>Inspección de formulario registro</w:t>
+            </w:r>
           </w:p>
         </w:tc>
         <w:tc>
@@ -5139,13 +4582,7 @@
           </w:tcPr>
           <w:p>
             <w:pPr>
-              <w:jc w:val="both"/>
-              <w:cnfStyle w:val="000000000000" w:firstRow="0" w:lastRow="0" w:firstColumn="0" w:lastColumn="0" w:oddVBand="0" w:evenVBand="0" w:oddHBand="0" w:evenHBand="0" w:firstRowFirstColumn="0" w:firstRowLastColumn="0" w:lastRowFirstColumn="0" w:lastRowLastColumn="0"/>
-              <w:rPr>
-                <w:rFonts w:ascii="Arial" w:hAnsi="Arial" w:cs="Arial"/>
-                <w:sz w:val="20"/>
-                <w:szCs w:val="24"/>
-              </w:rPr>
+              <w:cnfStyle w:val="000000000000" w:firstRow="0" w:lastRow="0" w:firstColumn="0" w:lastColumn="0" w:oddVBand="0" w:evenVBand="0" w:oddHBand="0" w:evenHBand="0" w:firstRowFirstColumn="0" w:firstRowLastColumn="0" w:lastRowFirstColumn="0" w:lastRowLastColumn="0"/>
             </w:pPr>
             <w:r>
               <w:rPr>
@@ -5197,21 +4634,20 @@
           </w:tcPr>
           <w:p>
             <w:pPr>
-              <w:jc w:val="both"/>
-              <w:cnfStyle w:val="000000000000" w:firstRow="0" w:lastRow="0" w:firstColumn="0" w:lastColumn="0" w:oddVBand="0" w:evenVBand="0" w:oddHBand="0" w:evenHBand="0" w:firstRowFirstColumn="0" w:firstRowLastColumn="0" w:lastRowFirstColumn="0" w:lastRowLastColumn="0"/>
-              <w:rPr>
-                <w:rFonts w:ascii="Arial" w:hAnsi="Arial" w:cs="Arial"/>
-                <w:sz w:val="20"/>
-                <w:szCs w:val="24"/>
-              </w:rPr>
-            </w:pPr>
-            <w:r>
-              <w:rPr>
-                <w:rFonts w:ascii="Arial" w:hAnsi="Arial" w:cs="Arial"/>
-                <w:sz w:val="20"/>
-                <w:szCs w:val="24"/>
-              </w:rPr>
-              <w:t>Inspección de formulario registro</w:t>
+              <w:cnfStyle w:val="000000000000" w:firstRow="0" w:lastRow="0" w:firstColumn="0" w:lastColumn="0" w:oddVBand="0" w:evenVBand="0" w:oddHBand="0" w:evenHBand="0" w:firstRowFirstColumn="0" w:firstRowLastColumn="0" w:lastRowFirstColumn="0" w:lastRowLastColumn="0"/>
+              <w:rPr>
+                <w:rFonts w:ascii="Arial" w:hAnsi="Arial" w:cs="Arial"/>
+                <w:sz w:val="20"/>
+                <w:szCs w:val="24"/>
+              </w:rPr>
+            </w:pPr>
+            <w:r>
+              <w:rPr>
+                <w:rFonts w:ascii="Arial" w:hAnsi="Arial" w:cs="Arial"/>
+                <w:sz w:val="20"/>
+                <w:szCs w:val="24"/>
+              </w:rPr>
+              <w:t>Creación de la clase UsuarioTwitter (PHP)</w:t>
             </w:r>
           </w:p>
         </w:tc>
@@ -5298,23 +4734,13 @@
                 <w:szCs w:val="24"/>
               </w:rPr>
             </w:pPr>
-            <w:proofErr w:type="spellStart"/>
-            <w:r>
-              <w:rPr>
-                <w:rFonts w:ascii="Arial" w:hAnsi="Arial" w:cs="Arial"/>
-                <w:sz w:val="20"/>
-                <w:szCs w:val="24"/>
-              </w:rPr>
-              <w:t>Creacion</w:t>
-            </w:r>
-            <w:proofErr w:type="spellEnd"/>
-            <w:r>
-              <w:rPr>
-                <w:rFonts w:ascii="Arial" w:hAnsi="Arial" w:cs="Arial"/>
-                <w:sz w:val="20"/>
-                <w:szCs w:val="24"/>
-              </w:rPr>
-              <w:t xml:space="preserve"> de la clase controlador (PHP)</w:t>
+            <w:r>
+              <w:rPr>
+                <w:rFonts w:ascii="Arial" w:hAnsi="Arial" w:cs="Arial"/>
+                <w:sz w:val="20"/>
+                <w:szCs w:val="24"/>
+              </w:rPr>
+              <w:t>Creación de formulario registro (PHP)/Back - End</w:t>
             </w:r>
           </w:p>
         </w:tc>
@@ -5407,33 +4833,15 @@
                 <w:sz w:val="20"/>
                 <w:szCs w:val="24"/>
               </w:rPr>
-              <w:t>C</w:t>
-            </w:r>
-            <w:r>
-              <w:rPr>
-                <w:rFonts w:ascii="Arial" w:hAnsi="Arial" w:cs="Arial"/>
-                <w:sz w:val="20"/>
-                <w:szCs w:val="24"/>
-              </w:rPr>
-              <w:t xml:space="preserve">reación de la clase </w:t>
-            </w:r>
-            <w:proofErr w:type="spellStart"/>
-            <w:r>
-              <w:rPr>
-                <w:rFonts w:ascii="Arial" w:hAnsi="Arial" w:cs="Arial"/>
-                <w:sz w:val="20"/>
-                <w:szCs w:val="24"/>
-              </w:rPr>
-              <w:t>UsuarioTwitter</w:t>
-            </w:r>
-            <w:proofErr w:type="spellEnd"/>
-            <w:r>
-              <w:rPr>
-                <w:rFonts w:ascii="Arial" w:hAnsi="Arial" w:cs="Arial"/>
-                <w:sz w:val="20"/>
-                <w:szCs w:val="24"/>
-              </w:rPr>
-              <w:t xml:space="preserve"> (PHP)</w:t>
+              <w:t>Creación</w:t>
+            </w:r>
+            <w:r>
+              <w:rPr>
+                <w:rFonts w:ascii="Arial" w:hAnsi="Arial" w:cs="Arial"/>
+                <w:sz w:val="20"/>
+                <w:szCs w:val="24"/>
+              </w:rPr>
+              <w:t xml:space="preserve"> de la clase controlador (PHP)</w:t>
             </w:r>
           </w:p>
         </w:tc>
@@ -5520,14 +4928,6 @@
                 <w:szCs w:val="24"/>
               </w:rPr>
             </w:pPr>
-            <w:r>
-              <w:rPr>
-                <w:rFonts w:ascii="Arial" w:hAnsi="Arial" w:cs="Arial"/>
-                <w:sz w:val="20"/>
-                <w:szCs w:val="24"/>
-              </w:rPr>
-              <w:t>Reunión Semana 5</w:t>
-            </w:r>
           </w:p>
         </w:tc>
         <w:tc>
@@ -5567,99 +4967,8 @@
           </w:p>
         </w:tc>
       </w:tr>
-      <w:tr>
-        <w:trPr>
-          <w:trHeight w:val="412"/>
-        </w:trPr>
-        <w:tc>
-          <w:tcPr>
-            <w:cnfStyle w:val="001000000000" w:firstRow="0" w:lastRow="0" w:firstColumn="1" w:lastColumn="0" w:oddVBand="0" w:evenVBand="0" w:oddHBand="0" w:evenHBand="0" w:firstRowFirstColumn="0" w:firstRowLastColumn="0" w:lastRowFirstColumn="0" w:lastRowLastColumn="0"/>
-            <w:tcW w:w="702" w:type="pct"/>
-            <w:vMerge/>
-          </w:tcPr>
-          <w:p>
-            <w:pPr>
-              <w:jc w:val="both"/>
-            </w:pPr>
-          </w:p>
-        </w:tc>
-        <w:tc>
-          <w:tcPr>
-            <w:tcW w:w="631" w:type="pct"/>
-            <w:vMerge/>
-          </w:tcPr>
-          <w:p>
-            <w:pPr>
-              <w:jc w:val="both"/>
-              <w:cnfStyle w:val="000000000000" w:firstRow="0" w:lastRow="0" w:firstColumn="0" w:lastColumn="0" w:oddVBand="0" w:evenVBand="0" w:oddHBand="0" w:evenHBand="0" w:firstRowFirstColumn="0" w:firstRowLastColumn="0" w:lastRowFirstColumn="0" w:lastRowLastColumn="0"/>
-              <w:rPr>
-                <w:rFonts w:ascii="Arial" w:hAnsi="Arial" w:cs="Arial"/>
-                <w:sz w:val="20"/>
-                <w:szCs w:val="24"/>
-              </w:rPr>
-            </w:pPr>
-          </w:p>
-        </w:tc>
-        <w:tc>
-          <w:tcPr>
-            <w:tcW w:w="2301" w:type="pct"/>
-          </w:tcPr>
-          <w:p>
-            <w:pPr>
-              <w:cnfStyle w:val="000000000000" w:firstRow="0" w:lastRow="0" w:firstColumn="0" w:lastColumn="0" w:oddVBand="0" w:evenVBand="0" w:oddHBand="0" w:evenHBand="0" w:firstRowFirstColumn="0" w:firstRowLastColumn="0" w:lastRowFirstColumn="0" w:lastRowLastColumn="0"/>
-              <w:rPr>
-                <w:rFonts w:ascii="Arial" w:hAnsi="Arial" w:cs="Arial"/>
-                <w:sz w:val="20"/>
-                <w:szCs w:val="24"/>
-              </w:rPr>
-            </w:pPr>
-            <w:r>
-              <w:rPr>
-                <w:rFonts w:ascii="Arial" w:hAnsi="Arial" w:cs="Arial"/>
-                <w:sz w:val="20"/>
-                <w:szCs w:val="24"/>
-              </w:rPr>
-              <w:t>Rol de Planeación Semana 4</w:t>
-            </w:r>
-          </w:p>
-        </w:tc>
-        <w:tc>
-          <w:tcPr>
-            <w:tcW w:w="726" w:type="pct"/>
-          </w:tcPr>
-          <w:p>
-            <w:pPr>
-              <w:cnfStyle w:val="000000000000" w:firstRow="0" w:lastRow="0" w:firstColumn="0" w:lastColumn="0" w:oddVBand="0" w:evenVBand="0" w:oddHBand="0" w:evenHBand="0" w:firstRowFirstColumn="0" w:firstRowLastColumn="0" w:lastRowFirstColumn="0" w:lastRowLastColumn="0"/>
-            </w:pPr>
-            <w:r>
-              <w:rPr>
-                <w:rFonts w:ascii="Arial" w:hAnsi="Arial" w:cs="Arial"/>
-                <w:sz w:val="20"/>
-                <w:szCs w:val="24"/>
-              </w:rPr>
-              <w:t>04 / 11 / 2018</w:t>
-            </w:r>
-          </w:p>
-        </w:tc>
-        <w:tc>
-          <w:tcPr>
-            <w:tcW w:w="640" w:type="pct"/>
-          </w:tcPr>
-          <w:p>
-            <w:pPr>
-              <w:cnfStyle w:val="000000000000" w:firstRow="0" w:lastRow="0" w:firstColumn="0" w:lastColumn="0" w:oddVBand="0" w:evenVBand="0" w:oddHBand="0" w:evenHBand="0" w:firstRowFirstColumn="0" w:firstRowLastColumn="0" w:lastRowFirstColumn="0" w:lastRowLastColumn="0"/>
-            </w:pPr>
-            <w:r>
-              <w:rPr>
-                <w:rFonts w:ascii="Arial" w:hAnsi="Arial" w:cs="Arial"/>
-                <w:sz w:val="20"/>
-                <w:szCs w:val="24"/>
-              </w:rPr>
-              <w:t>Pendiente</w:t>
-            </w:r>
-          </w:p>
-        </w:tc>
-      </w:tr>
+      <w:bookmarkEnd w:id="1"/>
+      <w:bookmarkEnd w:id="2"/>
     </w:tbl>
     <w:p>
       <w:pPr>
@@ -5848,7 +5157,7 @@
                 <w:sz w:val="24"/>
                 <w:szCs w:val="24"/>
               </w:rPr>
-              <w:t>2</w:t>
+              <w:t>(</w:t>
             </w:r>
             <w:r>
               <w:rPr>
@@ -5856,7 +5165,7 @@
                 <w:sz w:val="24"/>
                 <w:szCs w:val="24"/>
               </w:rPr>
-              <w:t>8</w:t>
+              <w:t xml:space="preserve">28 </w:t>
             </w:r>
             <w:r>
               <w:rPr>
@@ -5864,63 +5173,71 @@
                 <w:sz w:val="24"/>
                 <w:szCs w:val="24"/>
               </w:rPr>
-              <w:t xml:space="preserve"> / 10 / 2018</w:t>
-            </w:r>
-          </w:p>
-        </w:tc>
-        <w:tc>
-          <w:tcPr>
-            <w:tcW w:w="1585" w:type="pct"/>
-          </w:tcPr>
-          <w:p>
-            <w:pPr>
-              <w:jc w:val="center"/>
-              <w:cnfStyle w:val="000000000000" w:firstRow="0" w:lastRow="0" w:firstColumn="0" w:lastColumn="0" w:oddVBand="0" w:evenVBand="0" w:oddHBand="0" w:evenHBand="0" w:firstRowFirstColumn="0" w:firstRowLastColumn="0" w:lastRowFirstColumn="0" w:lastRowLastColumn="0"/>
+              <w:t>/ 1</w:t>
+            </w:r>
+            <w:r>
               <w:rPr>
                 <w:rFonts w:ascii="Arial Narrow" w:hAnsi="Arial Narrow" w:cs="Arial"/>
                 <w:sz w:val="24"/>
                 <w:szCs w:val="24"/>
               </w:rPr>
-            </w:pPr>
+              <w:t>0</w:t>
+            </w:r>
             <w:r>
               <w:rPr>
                 <w:rFonts w:ascii="Arial Narrow" w:hAnsi="Arial Narrow" w:cs="Arial"/>
                 <w:sz w:val="24"/>
                 <w:szCs w:val="24"/>
               </w:rPr>
-              <w:t>11,5</w:t>
-            </w:r>
-            <w:r>
+              <w:t xml:space="preserve"> / 2018</w:t>
+            </w:r>
+          </w:p>
+        </w:tc>
+        <w:tc>
+          <w:tcPr>
+            <w:tcW w:w="1585" w:type="pct"/>
+          </w:tcPr>
+          <w:p>
+            <w:pPr>
+              <w:jc w:val="center"/>
+              <w:cnfStyle w:val="000000000000" w:firstRow="0" w:lastRow="0" w:firstColumn="0" w:lastColumn="0" w:oddVBand="0" w:evenVBand="0" w:oddHBand="0" w:evenHBand="0" w:firstRowFirstColumn="0" w:firstRowLastColumn="0" w:lastRowFirstColumn="0" w:lastRowLastColumn="0"/>
               <w:rPr>
                 <w:rFonts w:ascii="Arial Narrow" w:hAnsi="Arial Narrow" w:cs="Arial"/>
                 <w:sz w:val="24"/>
                 <w:szCs w:val="24"/>
               </w:rPr>
-              <w:t xml:space="preserve"> %</w:t>
-            </w:r>
-          </w:p>
-        </w:tc>
-        <w:tc>
-          <w:tcPr>
-            <w:tcW w:w="1585" w:type="pct"/>
-          </w:tcPr>
-          <w:p>
-            <w:pPr>
-              <w:jc w:val="center"/>
-              <w:cnfStyle w:val="000000000000" w:firstRow="0" w:lastRow="0" w:firstColumn="0" w:lastColumn="0" w:oddVBand="0" w:evenVBand="0" w:oddHBand="0" w:evenHBand="0" w:firstRowFirstColumn="0" w:firstRowLastColumn="0" w:lastRowFirstColumn="0" w:lastRowLastColumn="0"/>
+            </w:pPr>
+            <w:r>
               <w:rPr>
                 <w:rFonts w:ascii="Arial Narrow" w:hAnsi="Arial Narrow" w:cs="Arial"/>
                 <w:sz w:val="24"/>
                 <w:szCs w:val="24"/>
               </w:rPr>
-            </w:pPr>
-            <w:r>
+              <w:t>10.9 %</w:t>
+            </w:r>
+          </w:p>
+        </w:tc>
+        <w:tc>
+          <w:tcPr>
+            <w:tcW w:w="1585" w:type="pct"/>
+          </w:tcPr>
+          <w:p>
+            <w:pPr>
+              <w:jc w:val="center"/>
+              <w:cnfStyle w:val="000000000000" w:firstRow="0" w:lastRow="0" w:firstColumn="0" w:lastColumn="0" w:oddVBand="0" w:evenVBand="0" w:oddHBand="0" w:evenHBand="0" w:firstRowFirstColumn="0" w:firstRowLastColumn="0" w:lastRowFirstColumn="0" w:lastRowLastColumn="0"/>
               <w:rPr>
                 <w:rFonts w:ascii="Arial Narrow" w:hAnsi="Arial Narrow" w:cs="Arial"/>
                 <w:sz w:val="24"/>
                 <w:szCs w:val="24"/>
               </w:rPr>
-              <w:t>11,5</w:t>
+            </w:pPr>
+            <w:r>
+              <w:rPr>
+                <w:rFonts w:ascii="Arial Narrow" w:hAnsi="Arial Narrow" w:cs="Arial"/>
+                <w:sz w:val="24"/>
+                <w:szCs w:val="24"/>
+              </w:rPr>
+              <w:t>12.7</w:t>
             </w:r>
             <w:r>
               <w:rPr>
@@ -5971,7 +5288,7 @@
                 <w:sz w:val="24"/>
                 <w:szCs w:val="24"/>
               </w:rPr>
-              <w:t>2</w:t>
+              <w:t>28 /</w:t>
             </w:r>
             <w:r>
               <w:rPr>
@@ -5979,7 +5296,7 @@
                 <w:sz w:val="24"/>
                 <w:szCs w:val="24"/>
               </w:rPr>
-              <w:t>8</w:t>
+              <w:t xml:space="preserve"> 1</w:t>
             </w:r>
             <w:r>
               <w:rPr>
@@ -5987,39 +5304,39 @@
                 <w:sz w:val="24"/>
                 <w:szCs w:val="24"/>
               </w:rPr>
-              <w:t xml:space="preserve"> / 10 / 2018)</w:t>
-            </w:r>
-          </w:p>
-        </w:tc>
-        <w:tc>
-          <w:tcPr>
-            <w:tcW w:w="1585" w:type="pct"/>
-          </w:tcPr>
-          <w:p>
-            <w:pPr>
-              <w:jc w:val="center"/>
-              <w:cnfStyle w:val="000000000000" w:firstRow="0" w:lastRow="0" w:firstColumn="0" w:lastColumn="0" w:oddVBand="0" w:evenVBand="0" w:oddHBand="0" w:evenHBand="0" w:firstRowFirstColumn="0" w:firstRowLastColumn="0" w:lastRowFirstColumn="0" w:lastRowLastColumn="0"/>
+              <w:t xml:space="preserve">0 </w:t>
+            </w:r>
+            <w:r>
               <w:rPr>
                 <w:rFonts w:ascii="Arial Narrow" w:hAnsi="Arial Narrow" w:cs="Arial"/>
                 <w:sz w:val="24"/>
                 <w:szCs w:val="24"/>
               </w:rPr>
-            </w:pPr>
-            <w:r>
+              <w:t>/ 2018)</w:t>
+            </w:r>
+          </w:p>
+        </w:tc>
+        <w:tc>
+          <w:tcPr>
+            <w:tcW w:w="1585" w:type="pct"/>
+          </w:tcPr>
+          <w:p>
+            <w:pPr>
+              <w:jc w:val="center"/>
+              <w:cnfStyle w:val="000000000000" w:firstRow="0" w:lastRow="0" w:firstColumn="0" w:lastColumn="0" w:oddVBand="0" w:evenVBand="0" w:oddHBand="0" w:evenHBand="0" w:firstRowFirstColumn="0" w:firstRowLastColumn="0" w:lastRowFirstColumn="0" w:lastRowLastColumn="0"/>
               <w:rPr>
                 <w:rFonts w:ascii="Arial Narrow" w:hAnsi="Arial Narrow" w:cs="Arial"/>
                 <w:sz w:val="24"/>
                 <w:szCs w:val="24"/>
               </w:rPr>
-              <w:t>42,7</w:t>
-            </w:r>
+            </w:pPr>
             <w:r>
               <w:rPr>
                 <w:rFonts w:ascii="Arial Narrow" w:hAnsi="Arial Narrow" w:cs="Arial"/>
                 <w:sz w:val="24"/>
                 <w:szCs w:val="24"/>
               </w:rPr>
-              <w:t xml:space="preserve"> </w:t>
+              <w:t>44.4</w:t>
             </w:r>
             <w:r>
               <w:rPr>
@@ -6027,7 +5344,7 @@
                 <w:sz w:val="24"/>
                 <w:szCs w:val="24"/>
               </w:rPr>
-              <w:t>%</w:t>
+              <w:t xml:space="preserve"> %</w:t>
             </w:r>
           </w:p>
         </w:tc>
@@ -6051,7 +5368,7 @@
                 <w:sz w:val="24"/>
                 <w:szCs w:val="24"/>
               </w:rPr>
-              <w:t>42,7</w:t>
+              <w:t>47.1</w:t>
             </w:r>
             <w:r>
               <w:rPr>
@@ -6207,7 +5524,7 @@
       </w:sdtPr>
       <w:sdtEndPr>
         <w:rPr>
-          <w:lang w:val="es-MX"/>
+          <w:lang w:val="es-419"/>
         </w:rPr>
       </w:sdtEndPr>
       <w:sdtContent>
@@ -9248,6 +8565,9 @@
   <w:style w:type="paragraph" w:default="1" w:styleId="Normal">
     <w:name w:val="Normal"/>
     <w:qFormat/>
+    <w:rPr>
+      <w:lang w:val="es-419"/>
+    </w:rPr>
   </w:style>
   <w:style w:type="paragraph" w:styleId="Ttulo1">
     <w:name w:val="heading 1"/>
@@ -9985,7 +9305,7 @@
 </file>
 
 <file path=customXml/itemProps1.xml><?xml version="1.0" encoding="utf-8"?>
-<ds:datastoreItem xmlns:ds="http://schemas.openxmlformats.org/officeDocument/2006/customXml" ds:itemID="{DE3019B1-F32A-4B2D-8971-1A50A6154221}">
+<ds:datastoreItem xmlns:ds="http://schemas.openxmlformats.org/officeDocument/2006/customXml" ds:itemID="{88348441-4351-4F9B-952D-74B1ED8F1F2E}">
   <ds:schemaRefs>
     <ds:schemaRef ds:uri="http://schemas.openxmlformats.org/officeDocument/2006/bibliography"/>
   </ds:schemaRefs>

</xml_diff>